<commit_message>
Author's response - specific comments about the use of a spherical framework
</commit_message>
<xml_diff>
--- a/authors-resp-final/Authors_response_final.docx
+++ b/authors-resp-final/Authors_response_final.docx
@@ -1029,6 +1029,633 @@
           <w:lang w:val="en-GB"/>
         </w:rPr>
       </w:pPr>
+      <w:proofErr w:type="spellStart"/>
+      <w:proofErr w:type="gramStart"/>
+      <w:r>
+        <w:rPr>
+          <w:color w:val="FF0000"/>
+          <w:lang w:val="en-GB"/>
+        </w:rPr>
+        <w:t>Falta</w:t>
+      </w:r>
+      <w:proofErr w:type="spellEnd"/>
+      <w:r>
+        <w:rPr>
+          <w:color w:val="FF0000"/>
+          <w:lang w:val="en-GB"/>
+        </w:rPr>
+        <w:t xml:space="preserve"> responder.</w:t>
+      </w:r>
+      <w:proofErr w:type="gramEnd"/>
+    </w:p>
+    <w:p>
+      <w:pPr>
+        <w:jc w:val="both"/>
+        <w:rPr>
+          <w:lang w:val="en-GB"/>
+        </w:rPr>
+      </w:pPr>
+    </w:p>
+    <w:p>
+      <w:pPr>
+        <w:jc w:val="both"/>
+        <w:rPr>
+          <w:lang w:val="en-GB"/>
+        </w:rPr>
+      </w:pPr>
+      <w:r>
+        <w:rPr>
+          <w:lang w:val="en-GB"/>
+        </w:rPr>
+        <w:lastRenderedPageBreak/>
+        <w:t>Line 204:</w:t>
+      </w:r>
+    </w:p>
+    <w:p>
+      <w:pPr>
+        <w:jc w:val="both"/>
+        <w:rPr>
+          <w:lang w:val="en-GB"/>
+        </w:rPr>
+      </w:pPr>
+      <w:r>
+        <w:rPr>
+          <w:lang w:val="en-GB"/>
+        </w:rPr>
+        <w:t>"In general, the total-field anomaly is produced by a magnetized susceptibility distribution which is anomalous with respect to the mean susceptibility of the crust."</w:t>
+      </w:r>
+    </w:p>
+    <w:p>
+      <w:pPr>
+        <w:jc w:val="both"/>
+        <w:rPr>
+          <w:lang w:val="en-GB"/>
+        </w:rPr>
+      </w:pPr>
+      <w:r>
+        <w:rPr>
+          <w:lang w:val="en-GB"/>
+        </w:rPr>
+        <w:t xml:space="preserve">- This statement could be construed to ignore </w:t>
+      </w:r>
+      <w:proofErr w:type="spellStart"/>
+      <w:r>
+        <w:rPr>
+          <w:lang w:val="en-GB"/>
+        </w:rPr>
+        <w:t>remanent</w:t>
+      </w:r>
+      <w:proofErr w:type="spellEnd"/>
+      <w:r>
+        <w:rPr>
+          <w:lang w:val="en-GB"/>
+        </w:rPr>
+        <w:t xml:space="preserve"> magnetization. It would be more accurate to say something like this: "In general, the total-field anomaly is produced by a distribution of magnetization which is anomalous with respect to the mean induced magnetization of the crust".</w:t>
+      </w:r>
+    </w:p>
+    <w:p>
+      <w:pPr>
+        <w:jc w:val="both"/>
+        <w:rPr>
+          <w:lang w:val="en-GB"/>
+        </w:rPr>
+      </w:pPr>
+    </w:p>
+    <w:p>
+      <w:pPr>
+        <w:jc w:val="both"/>
+        <w:rPr>
+          <w:color w:val="0000FF"/>
+          <w:lang w:val="en-GB"/>
+        </w:rPr>
+      </w:pPr>
+      <w:r>
+        <w:rPr>
+          <w:color w:val="0000FF"/>
+          <w:lang w:val="en-GB"/>
+        </w:rPr>
+        <w:t>Thank you. We have modified this sentence in order to follow your suggestion.</w:t>
+      </w:r>
+    </w:p>
+    <w:p>
+      <w:pPr>
+        <w:jc w:val="both"/>
+        <w:rPr>
+          <w:lang w:val="en-GB"/>
+        </w:rPr>
+      </w:pPr>
+    </w:p>
+    <w:p>
+      <w:pPr>
+        <w:jc w:val="both"/>
+        <w:rPr>
+          <w:lang w:val="en-GB"/>
+        </w:rPr>
+      </w:pPr>
+      <w:r>
+        <w:rPr>
+          <w:lang w:val="en-GB"/>
+        </w:rPr>
+        <w:t xml:space="preserve">The forward problem described in section 2.1 is numerically similar to a mesh-based discretization but with the mesh cells (prisms, </w:t>
+      </w:r>
+      <w:proofErr w:type="spellStart"/>
+      <w:r>
+        <w:rPr>
+          <w:lang w:val="en-GB"/>
+        </w:rPr>
+        <w:t>tetrahedra</w:t>
+      </w:r>
+      <w:proofErr w:type="spellEnd"/>
+      <w:r>
+        <w:rPr>
+          <w:lang w:val="en-GB"/>
+        </w:rPr>
+        <w:t xml:space="preserve">, </w:t>
+      </w:r>
+      <w:proofErr w:type="spellStart"/>
+      <w:r>
+        <w:rPr>
+          <w:lang w:val="en-GB"/>
+        </w:rPr>
+        <w:t>etc</w:t>
+      </w:r>
+      <w:proofErr w:type="spellEnd"/>
+      <w:r>
+        <w:rPr>
+          <w:lang w:val="en-GB"/>
+        </w:rPr>
+        <w:t>) replaced with spherical (dipole) sources. What I mean to say is that you have a simple linear multiplication of a full matrix by a vector. Hence, this material could be reduced making use of citations to similar work by other authors.</w:t>
+      </w:r>
+    </w:p>
+    <w:p>
+      <w:pPr>
+        <w:jc w:val="both"/>
+        <w:rPr>
+          <w:lang w:val="en-GB"/>
+        </w:rPr>
+      </w:pPr>
+    </w:p>
+    <w:p>
+      <w:pPr>
+        <w:jc w:val="both"/>
+        <w:rPr>
+          <w:color w:val="FF0000"/>
+          <w:lang w:val="en-GB"/>
+        </w:rPr>
+      </w:pPr>
+      <w:proofErr w:type="spellStart"/>
+      <w:proofErr w:type="gramStart"/>
+      <w:r>
+        <w:rPr>
+          <w:color w:val="FF0000"/>
+          <w:lang w:val="en-GB"/>
+        </w:rPr>
+        <w:t>Falta</w:t>
+      </w:r>
+      <w:proofErr w:type="spellEnd"/>
+      <w:r>
+        <w:rPr>
+          <w:color w:val="FF0000"/>
+          <w:lang w:val="en-GB"/>
+        </w:rPr>
+        <w:t xml:space="preserve"> responder.</w:t>
+      </w:r>
+      <w:proofErr w:type="gramEnd"/>
+    </w:p>
+    <w:p>
+      <w:pPr>
+        <w:jc w:val="both"/>
+        <w:rPr>
+          <w:lang w:val="en-GB"/>
+        </w:rPr>
+      </w:pPr>
+    </w:p>
+    <w:p>
+      <w:pPr>
+        <w:jc w:val="both"/>
+        <w:rPr>
+          <w:lang w:val="en-GB"/>
+        </w:rPr>
+      </w:pPr>
+      <w:r>
+        <w:rPr>
+          <w:lang w:val="en-GB"/>
+        </w:rPr>
+        <w:t>Line 297:</w:t>
+      </w:r>
+    </w:p>
+    <w:p>
+      <w:pPr>
+        <w:jc w:val="both"/>
+        <w:rPr>
+          <w:lang w:val="en-GB"/>
+        </w:rPr>
+      </w:pPr>
+      <w:r>
+        <w:rPr>
+          <w:lang w:val="en-GB"/>
+        </w:rPr>
+        <w:t xml:space="preserve">It would be helpful if you explicitly stated, both here and in the abstract, that you are solving an overdetermined inverse problem, i.e. there are fewer dipole sources than there are data observations, 3L&lt; </w:t>
+      </w:r>
+    </w:p>
+    <w:p>
+      <w:pPr>
+        <w:jc w:val="both"/>
+        <w:rPr>
+          <w:lang w:val="en-GB"/>
+        </w:rPr>
+      </w:pPr>
+    </w:p>
+    <w:p>
+      <w:pPr>
+        <w:jc w:val="both"/>
+        <w:rPr>
+          <w:color w:val="0000FF"/>
+          <w:lang w:val="en-GB"/>
+        </w:rPr>
+      </w:pPr>
+      <w:r>
+        <w:rPr>
+          <w:color w:val="0000FF"/>
+          <w:lang w:val="en-GB"/>
+        </w:rPr>
+        <w:t>Tha</w:t>
+      </w:r>
+      <w:r>
+        <w:rPr>
+          <w:color w:val="0000FF"/>
+          <w:lang w:val="en-GB"/>
+        </w:rPr>
+        <w:t>nk you. We have explicitly stated that our method is an overdetermined inverse problem.</w:t>
+      </w:r>
+    </w:p>
+    <w:p>
+      <w:pPr>
+        <w:jc w:val="both"/>
+        <w:rPr>
+          <w:lang w:val="en-GB"/>
+        </w:rPr>
+      </w:pPr>
+    </w:p>
+    <w:p>
+      <w:pPr>
+        <w:jc w:val="both"/>
+        <w:rPr>
+          <w:lang w:val="en-GB"/>
+        </w:rPr>
+      </w:pPr>
+      <w:r>
+        <w:rPr>
+          <w:lang w:val="en-GB"/>
+        </w:rPr>
+        <w:t>Line 361:</w:t>
+      </w:r>
+    </w:p>
+    <w:p>
+      <w:pPr>
+        <w:jc w:val="both"/>
+        <w:rPr>
+          <w:lang w:val="en-GB"/>
+        </w:rPr>
+      </w:pPr>
+      <w:r>
+        <w:rPr>
+          <w:lang w:val="en-GB"/>
+        </w:rPr>
+        <w:t>You may want to reference the work of Colin Farquharson on general norms here, because he also applied an L1-type measure to the data misfit term and solved iteratively using IRLS.</w:t>
+      </w:r>
+    </w:p>
+    <w:p>
+      <w:pPr>
+        <w:jc w:val="both"/>
+        <w:rPr>
+          <w:lang w:val="en-GB"/>
+        </w:rPr>
+      </w:pPr>
+      <w:proofErr w:type="gramStart"/>
+      <w:r>
+        <w:rPr>
+          <w:lang w:val="en-GB"/>
+        </w:rPr>
+        <w:t>Farquharson, C.G., and D.W. Oldenburg, 1998.</w:t>
+      </w:r>
+      <w:proofErr w:type="gramEnd"/>
+      <w:r>
+        <w:rPr>
+          <w:lang w:val="en-GB"/>
+        </w:rPr>
+        <w:t xml:space="preserve"> Nonlinear inversion using general measures of data misfit and model structure, Geophysical Journal International, 134, 213-227.</w:t>
+      </w:r>
+    </w:p>
+    <w:p>
+      <w:pPr>
+        <w:jc w:val="both"/>
+        <w:rPr>
+          <w:lang w:val="en-GB"/>
+        </w:rPr>
+      </w:pPr>
+      <w:r>
+        <w:rPr>
+          <w:lang w:val="en-GB"/>
+        </w:rPr>
+        <w:t>http://webmail2.eos.ubc.ca/sites/default/files/Farquharson_1998.pdf</w:t>
+      </w:r>
+    </w:p>
+    <w:p>
+      <w:pPr>
+        <w:jc w:val="both"/>
+        <w:rPr>
+          <w:lang w:val="en-GB"/>
+        </w:rPr>
+      </w:pPr>
+      <w:proofErr w:type="spellStart"/>
+      <w:proofErr w:type="gramStart"/>
+      <w:r>
+        <w:rPr>
+          <w:color w:val="FF0000"/>
+          <w:lang w:val="en-GB"/>
+        </w:rPr>
+        <w:t>Falta</w:t>
+      </w:r>
+      <w:proofErr w:type="spellEnd"/>
+      <w:r>
+        <w:rPr>
+          <w:color w:val="FF0000"/>
+          <w:lang w:val="en-GB"/>
+        </w:rPr>
+        <w:t xml:space="preserve"> responder.</w:t>
+      </w:r>
+      <w:proofErr w:type="gramEnd"/>
+    </w:p>
+    <w:p>
+      <w:pPr>
+        <w:jc w:val="both"/>
+        <w:rPr>
+          <w:lang w:val="en-GB"/>
+        </w:rPr>
+      </w:pPr>
+      <w:r>
+        <w:rPr>
+          <w:lang w:val="en-GB"/>
+        </w:rPr>
+        <w:lastRenderedPageBreak/>
+        <w:t>Line 365:</w:t>
+      </w:r>
+    </w:p>
+    <w:p>
+      <w:pPr>
+        <w:jc w:val="both"/>
+        <w:rPr>
+          <w:lang w:val="en-GB"/>
+        </w:rPr>
+      </w:pPr>
+      <w:r>
+        <w:rPr>
+          <w:lang w:val="en-GB"/>
+        </w:rPr>
+        <w:t xml:space="preserve">"The magnetization vectors are represented in Cartesian </w:t>
+      </w:r>
+      <w:proofErr w:type="gramStart"/>
+      <w:r>
+        <w:rPr>
+          <w:lang w:val="en-GB"/>
+        </w:rPr>
+        <w:t>coordinates,</w:t>
+      </w:r>
+      <w:proofErr w:type="gramEnd"/>
+      <w:r>
+        <w:rPr>
+          <w:lang w:val="en-GB"/>
+        </w:rPr>
+        <w:t xml:space="preserve"> however they are commonly represented in terms of its intensity, declination and inclination."</w:t>
+      </w:r>
+    </w:p>
+    <w:p>
+      <w:pPr>
+        <w:jc w:val="both"/>
+        <w:rPr>
+          <w:lang w:val="en-GB"/>
+        </w:rPr>
+      </w:pPr>
+      <w:r>
+        <w:rPr>
+          <w:lang w:val="en-GB"/>
+        </w:rPr>
+        <w:t>- Please provide references in which the magnetization vector is represented by parameters in spherical coordinate systems, and indicate the advantages or disadvantages of such an approach versus using a Cartesian representation.</w:t>
+      </w:r>
+    </w:p>
+    <w:p>
+      <w:pPr>
+        <w:jc w:val="both"/>
+        <w:rPr>
+          <w:lang w:val="en-GB"/>
+        </w:rPr>
+      </w:pPr>
+    </w:p>
+    <w:p>
+      <w:pPr>
+        <w:jc w:val="both"/>
+        <w:rPr>
+          <w:color w:val="0000FF"/>
+          <w:lang w:val="en-GB"/>
+        </w:rPr>
+      </w:pPr>
+      <w:r>
+        <w:rPr>
+          <w:color w:val="0000FF"/>
+          <w:lang w:val="en-GB"/>
+        </w:rPr>
+        <w:t>Li and Oldenburg, 1996; Pilkington, 1997</w:t>
+      </w:r>
+    </w:p>
+    <w:p>
+      <w:pPr>
+        <w:jc w:val="both"/>
+        <w:rPr>
+          <w:lang w:val="en-GB"/>
+        </w:rPr>
+      </w:pPr>
+    </w:p>
+    <w:p>
+      <w:pPr>
+        <w:jc w:val="both"/>
+        <w:rPr>
+          <w:lang w:val="en-GB"/>
+        </w:rPr>
+      </w:pPr>
+      <w:r>
+        <w:rPr>
+          <w:lang w:val="en-GB"/>
+        </w:rPr>
+        <w:t>- Using a spherical framework introduces additional nonlinearity into the problem. How does this affect convergence of the iterative inverse solution? Is convergence guaranteed? Are multiple minima introduced and, if so, are they problematic? Does this suggest that a global optimization strategy should be preferred? Please address these questions in your manuscript.</w:t>
+      </w:r>
+    </w:p>
+    <w:p>
+      <w:pPr>
+        <w:jc w:val="both"/>
+        <w:rPr>
+          <w:lang w:val="en-GB"/>
+        </w:rPr>
+      </w:pPr>
+    </w:p>
+    <w:p>
+      <w:pPr>
+        <w:jc w:val="both"/>
+        <w:rPr>
+          <w:color w:val="0000FF"/>
+          <w:lang w:val="en-GB"/>
+        </w:rPr>
+      </w:pPr>
+      <w:r>
+        <w:rPr>
+          <w:color w:val="0000FF"/>
+          <w:lang w:val="en-GB"/>
+        </w:rPr>
+        <w:t xml:space="preserve">Thank you for reviewing. </w:t>
+      </w:r>
+      <w:r>
+        <w:rPr>
+          <w:color w:val="0000FF"/>
+          <w:lang w:val="en-GB"/>
+        </w:rPr>
+        <w:t>The use of a spherical framework would introduce nonlinearity into problem if the intensity, inclination and declination were the parameters</w:t>
+      </w:r>
+      <w:r>
+        <w:rPr>
+          <w:color w:val="0000FF"/>
+          <w:lang w:val="en-GB"/>
+        </w:rPr>
+        <w:t xml:space="preserve"> to be estimated</w:t>
+      </w:r>
+      <w:r>
+        <w:rPr>
+          <w:color w:val="0000FF"/>
+          <w:lang w:val="en-GB"/>
+        </w:rPr>
+        <w:t>. In our method, we estimate the Cartesian coordinate</w:t>
+      </w:r>
+      <w:r>
+        <w:rPr>
+          <w:color w:val="0000FF"/>
+          <w:lang w:val="en-GB"/>
+        </w:rPr>
+        <w:t xml:space="preserve">s of the vectors </w:t>
+      </w:r>
+      <w:proofErr w:type="spellStart"/>
+      <w:r>
+        <w:rPr>
+          <w:rFonts w:ascii="Times New Roman" w:hAnsi="Times New Roman" w:cs="Times New Roman"/>
+          <w:b/>
+          <w:i/>
+          <w:color w:val="0000FF"/>
+          <w:lang w:val="en-GB"/>
+        </w:rPr>
+        <w:t>h</w:t>
+      </w:r>
+      <w:r>
+        <w:rPr>
+          <w:rFonts w:ascii="Times New Roman" w:hAnsi="Times New Roman" w:cs="Times New Roman"/>
+          <w:i/>
+          <w:color w:val="0000FF"/>
+          <w:vertAlign w:val="superscript"/>
+          <w:lang w:val="en-GB"/>
+        </w:rPr>
+        <w:t>j</w:t>
+      </w:r>
+      <w:proofErr w:type="spellEnd"/>
+      <w:r>
+        <w:rPr>
+          <w:color w:val="0000FF"/>
+          <w:lang w:val="en-GB"/>
+        </w:rPr>
+        <w:t xml:space="preserve"> (Eq. 12), resulting in a linear inverse problem. We do not solve a</w:t>
+      </w:r>
+      <w:r>
+        <w:rPr>
+          <w:color w:val="0000FF"/>
+          <w:lang w:val="en-GB"/>
+        </w:rPr>
+        <w:t>n</w:t>
+      </w:r>
+      <w:r>
+        <w:rPr>
+          <w:color w:val="0000FF"/>
+          <w:lang w:val="en-GB"/>
+        </w:rPr>
+        <w:t xml:space="preserve"> </w:t>
+      </w:r>
+      <w:r>
+        <w:rPr>
+          <w:color w:val="0000FF"/>
+          <w:lang w:val="en-GB"/>
+        </w:rPr>
+        <w:t xml:space="preserve">iterative </w:t>
+      </w:r>
+      <w:r>
+        <w:rPr>
+          <w:color w:val="0000FF"/>
+          <w:lang w:val="en-GB"/>
+        </w:rPr>
+        <w:t xml:space="preserve">nonlinear inverse problem to estimate the </w:t>
+      </w:r>
+      <w:r>
+        <w:rPr>
+          <w:color w:val="0000FF"/>
+          <w:lang w:val="en-GB"/>
+        </w:rPr>
+        <w:t>intensity, inclination and declination</w:t>
+      </w:r>
+      <w:r>
+        <w:rPr>
+          <w:color w:val="0000FF"/>
+          <w:lang w:val="en-GB"/>
+        </w:rPr>
+        <w:t xml:space="preserve"> of the magnetization vectors of the sources. We just represent the </w:t>
+      </w:r>
+      <w:r>
+        <w:rPr>
+          <w:color w:val="0000FF"/>
+          <w:lang w:val="en-GB"/>
+        </w:rPr>
+        <w:t xml:space="preserve">least-squares </w:t>
+      </w:r>
+      <w:r>
+        <w:rPr>
+          <w:color w:val="0000FF"/>
+          <w:lang w:val="en-GB"/>
+        </w:rPr>
+        <w:t xml:space="preserve">and robust </w:t>
+      </w:r>
+      <w:r>
+        <w:rPr>
+          <w:color w:val="0000FF"/>
+          <w:lang w:val="en-GB"/>
+        </w:rPr>
+        <w:t>estimate</w:t>
+      </w:r>
+      <w:r>
+        <w:rPr>
+          <w:color w:val="0000FF"/>
+          <w:lang w:val="en-GB"/>
+        </w:rPr>
+        <w:t>s in spherical coordinates for convenience, as pointed out in the line 368 of our manuscript.</w:t>
+      </w:r>
+    </w:p>
+    <w:p>
+      <w:pPr>
+        <w:jc w:val="both"/>
+        <w:rPr>
+          <w:color w:val="0000FF"/>
+          <w:lang w:val="en-GB"/>
+        </w:rPr>
+      </w:pPr>
+      <w:r>
+        <w:rPr>
+          <w:color w:val="0000FF"/>
+          <w:lang w:val="en-GB"/>
+        </w:rPr>
+        <w:t>We have clarified this point in the manuscript.</w:t>
+      </w:r>
       <w:bookmarkStart w:id="0" w:name="_GoBack"/>
       <w:bookmarkEnd w:id="0"/>
     </w:p>
@@ -1047,358 +1674,88 @@
           <w:lang w:val="en-GB"/>
         </w:rPr>
       </w:pPr>
+      <w:proofErr w:type="gramStart"/>
+      <w:r>
+        <w:rPr>
+          <w:lang w:val="en-GB"/>
+        </w:rPr>
+        <w:t>Section 3.2 Robustness against interfering anomalies.</w:t>
+      </w:r>
+      <w:proofErr w:type="gramEnd"/>
+    </w:p>
+    <w:p>
+      <w:pPr>
+        <w:jc w:val="both"/>
+        <w:rPr>
+          <w:lang w:val="en-GB"/>
+        </w:rPr>
+      </w:pPr>
+      <w:r>
+        <w:rPr>
+          <w:lang w:val="en-GB"/>
+        </w:rPr>
+        <w:t>- I would like to see a test where the assumption of dipole source is still honoured but the two (or more) dipole responses are significantly overlapping. This is what I was expecting when you refer to "interfering anomalies". I think some further research needs to be made into the behaviour of your methods under such a situation.</w:t>
+      </w:r>
+    </w:p>
+    <w:p>
+      <w:pPr>
+        <w:jc w:val="both"/>
+        <w:rPr>
+          <w:lang w:val="en-GB"/>
+        </w:rPr>
+      </w:pPr>
+    </w:p>
+    <w:p>
+      <w:pPr>
+        <w:jc w:val="both"/>
+        <w:rPr>
+          <w:lang w:val="en-GB"/>
+        </w:rPr>
+      </w:pPr>
+    </w:p>
+    <w:p>
+      <w:pPr>
+        <w:jc w:val="both"/>
+        <w:rPr>
+          <w:lang w:val="en-GB"/>
+        </w:rPr>
+      </w:pPr>
+    </w:p>
+    <w:p>
+      <w:pPr>
+        <w:jc w:val="both"/>
+        <w:rPr>
+          <w:lang w:val="en-GB"/>
+        </w:rPr>
+      </w:pPr>
+      <w:proofErr w:type="gramStart"/>
+      <w:r>
+        <w:rPr>
+          <w:lang w:val="en-GB"/>
+        </w:rPr>
+        <w:t>Section 3.4 Robustness against errors in the centre location.</w:t>
+      </w:r>
+      <w:proofErr w:type="gramEnd"/>
+    </w:p>
+    <w:p>
+      <w:pPr>
+        <w:jc w:val="both"/>
+        <w:rPr>
+          <w:lang w:val="en-GB"/>
+        </w:rPr>
+      </w:pPr>
+      <w:r>
+        <w:rPr>
+          <w:lang w:val="en-GB"/>
+        </w:rPr>
+        <w:t xml:space="preserve">- This is a nice test. However, I'd like to see how well your proposed procedure works here: applying the Euler deconvolution technique to assess the sphere location. Yes, it is of course </w:t>
+      </w:r>
       <w:r>
         <w:rPr>
           <w:lang w:val="en-GB"/>
         </w:rPr>
         <w:lastRenderedPageBreak/>
-        <w:t>Line 204:</w:t>
-      </w:r>
-    </w:p>
-    <w:p>
-      <w:pPr>
-        <w:jc w:val="both"/>
-        <w:rPr>
-          <w:lang w:val="en-GB"/>
-        </w:rPr>
-      </w:pPr>
-      <w:r>
-        <w:rPr>
-          <w:lang w:val="en-GB"/>
-        </w:rPr>
-        <w:t>"In general, the total-field anomaly is produced by a magnetized susceptibility distribution which is anomalous with respect to the mean susceptibility of the crust."</w:t>
-      </w:r>
-    </w:p>
-    <w:p>
-      <w:pPr>
-        <w:jc w:val="both"/>
-        <w:rPr>
-          <w:lang w:val="en-GB"/>
-        </w:rPr>
-      </w:pPr>
-      <w:r>
-        <w:rPr>
-          <w:lang w:val="en-GB"/>
-        </w:rPr>
-        <w:t xml:space="preserve">- This statement could be construed to ignore </w:t>
-      </w:r>
-      <w:proofErr w:type="spellStart"/>
-      <w:r>
-        <w:rPr>
-          <w:lang w:val="en-GB"/>
-        </w:rPr>
-        <w:t>remanent</w:t>
-      </w:r>
-      <w:proofErr w:type="spellEnd"/>
-      <w:r>
-        <w:rPr>
-          <w:lang w:val="en-GB"/>
-        </w:rPr>
-        <w:t xml:space="preserve"> magnetization. It would be more accurate to say something like this: "In general, the total-field anomaly is produced by a distribution of magnetization which is anomalous with respect to the mean induced magnetization of the crust".</w:t>
-      </w:r>
-    </w:p>
-    <w:p>
-      <w:pPr>
-        <w:jc w:val="both"/>
-        <w:rPr>
-          <w:lang w:val="en-GB"/>
-        </w:rPr>
-      </w:pPr>
-    </w:p>
-    <w:p>
-      <w:pPr>
-        <w:jc w:val="both"/>
-        <w:rPr>
-          <w:lang w:val="en-GB"/>
-        </w:rPr>
-      </w:pPr>
-      <w:r>
-        <w:rPr>
-          <w:lang w:val="en-GB"/>
-        </w:rPr>
-        <w:t xml:space="preserve">The forward problem described in section 2.1 is numerically similar to a mesh-based discretization but with the mesh cells (prisms, </w:t>
-      </w:r>
-      <w:proofErr w:type="spellStart"/>
-      <w:r>
-        <w:rPr>
-          <w:lang w:val="en-GB"/>
-        </w:rPr>
-        <w:t>tetrahedra</w:t>
-      </w:r>
-      <w:proofErr w:type="spellEnd"/>
-      <w:r>
-        <w:rPr>
-          <w:lang w:val="en-GB"/>
-        </w:rPr>
-        <w:t xml:space="preserve">, </w:t>
-      </w:r>
-      <w:proofErr w:type="spellStart"/>
-      <w:r>
-        <w:rPr>
-          <w:lang w:val="en-GB"/>
-        </w:rPr>
-        <w:t>etc</w:t>
-      </w:r>
-      <w:proofErr w:type="spellEnd"/>
-      <w:r>
-        <w:rPr>
-          <w:lang w:val="en-GB"/>
-        </w:rPr>
-        <w:t>) replaced with spherical (dipole) sources. What I mean to say is that you have a simple linear multiplication of a full matrix by a vector. Hence, this material could be reduced making use of citations to similar work by other authors.</w:t>
-      </w:r>
-    </w:p>
-    <w:p>
-      <w:pPr>
-        <w:jc w:val="both"/>
-        <w:rPr>
-          <w:lang w:val="en-GB"/>
-        </w:rPr>
-      </w:pPr>
-    </w:p>
-    <w:p>
-      <w:pPr>
-        <w:jc w:val="both"/>
-        <w:rPr>
-          <w:lang w:val="en-GB"/>
-        </w:rPr>
-      </w:pPr>
-      <w:r>
-        <w:rPr>
-          <w:lang w:val="en-GB"/>
-        </w:rPr>
-        <w:t>Line 297:</w:t>
-      </w:r>
-    </w:p>
-    <w:p>
-      <w:pPr>
-        <w:jc w:val="both"/>
-        <w:rPr>
-          <w:lang w:val="en-GB"/>
-        </w:rPr>
-      </w:pPr>
-      <w:r>
-        <w:rPr>
-          <w:lang w:val="en-GB"/>
-        </w:rPr>
-        <w:t xml:space="preserve">It would be helpful if you explicitly stated, both here and in the abstract, that you are solving an overdetermined inverse problem, i.e. there are fewer dipole sources than there are data observations, 3L&lt; </w:t>
-      </w:r>
-    </w:p>
-    <w:p>
-      <w:pPr>
-        <w:jc w:val="both"/>
-        <w:rPr>
-          <w:lang w:val="en-GB"/>
-        </w:rPr>
-      </w:pPr>
-      <w:r>
-        <w:rPr>
-          <w:lang w:val="en-GB"/>
-        </w:rPr>
-        <w:t>Line 361:</w:t>
-      </w:r>
-    </w:p>
-    <w:p>
-      <w:pPr>
-        <w:jc w:val="both"/>
-        <w:rPr>
-          <w:lang w:val="en-GB"/>
-        </w:rPr>
-      </w:pPr>
-      <w:r>
-        <w:rPr>
-          <w:lang w:val="en-GB"/>
-        </w:rPr>
-        <w:t>You may want to reference the work of Colin Farquharson on general norms here, because he also applied an L1-type measure to the data misfit term and solved iteratively using IRLS.</w:t>
-      </w:r>
-    </w:p>
-    <w:p>
-      <w:pPr>
-        <w:jc w:val="both"/>
-        <w:rPr>
-          <w:lang w:val="en-GB"/>
-        </w:rPr>
-      </w:pPr>
-      <w:proofErr w:type="gramStart"/>
-      <w:r>
-        <w:rPr>
-          <w:lang w:val="en-GB"/>
-        </w:rPr>
-        <w:t>Farquharson, C.G., and D.W. Oldenburg, 1998.</w:t>
-      </w:r>
-      <w:proofErr w:type="gramEnd"/>
-      <w:r>
-        <w:rPr>
-          <w:lang w:val="en-GB"/>
-        </w:rPr>
-        <w:t xml:space="preserve"> Nonlinear inversion using general measures of data misfit and model structure, Geophysical Journal International, 134, 213-227.</w:t>
-      </w:r>
-    </w:p>
-    <w:p>
-      <w:pPr>
-        <w:jc w:val="both"/>
-        <w:rPr>
-          <w:lang w:val="en-GB"/>
-        </w:rPr>
-      </w:pPr>
-      <w:r>
-        <w:rPr>
-          <w:lang w:val="en-GB"/>
-        </w:rPr>
-        <w:t>http://webmail2.eos.ubc.ca/sites/default/files/Farquharson_1998.pdf</w:t>
-      </w:r>
-    </w:p>
-    <w:p>
-      <w:pPr>
-        <w:jc w:val="both"/>
-        <w:rPr>
-          <w:lang w:val="en-GB"/>
-        </w:rPr>
-      </w:pPr>
-    </w:p>
-    <w:p>
-      <w:pPr>
-        <w:jc w:val="both"/>
-        <w:rPr>
-          <w:lang w:val="en-GB"/>
-        </w:rPr>
-      </w:pPr>
-      <w:r>
-        <w:rPr>
-          <w:lang w:val="en-GB"/>
-        </w:rPr>
-        <w:t>Line 365:</w:t>
-      </w:r>
-    </w:p>
-    <w:p>
-      <w:pPr>
-        <w:jc w:val="both"/>
-        <w:rPr>
-          <w:lang w:val="en-GB"/>
-        </w:rPr>
-      </w:pPr>
-      <w:r>
-        <w:rPr>
-          <w:lang w:val="en-GB"/>
-        </w:rPr>
-        <w:t xml:space="preserve">"The magnetization vectors are represented in Cartesian </w:t>
-      </w:r>
-      <w:proofErr w:type="gramStart"/>
-      <w:r>
-        <w:rPr>
-          <w:lang w:val="en-GB"/>
-        </w:rPr>
-        <w:t>coordinates,</w:t>
-      </w:r>
-      <w:proofErr w:type="gramEnd"/>
-      <w:r>
-        <w:rPr>
-          <w:lang w:val="en-GB"/>
-        </w:rPr>
-        <w:t xml:space="preserve"> however they are commonly represented in terms of its intensity, declination and inclination."</w:t>
-      </w:r>
-    </w:p>
-    <w:p>
-      <w:pPr>
-        <w:jc w:val="both"/>
-        <w:rPr>
-          <w:lang w:val="en-GB"/>
-        </w:rPr>
-      </w:pPr>
-      <w:r>
-        <w:rPr>
-          <w:lang w:val="en-GB"/>
-        </w:rPr>
-        <w:t>- Please provide references in which the magnetization vector is represented by parameters in spherical coordinate systems, and indicate the advantages or disadvantages of such an approach versus using a Cartesian representation.</w:t>
-      </w:r>
-    </w:p>
-    <w:p>
-      <w:pPr>
-        <w:jc w:val="both"/>
-        <w:rPr>
-          <w:lang w:val="en-GB"/>
-        </w:rPr>
-      </w:pPr>
-      <w:r>
-        <w:rPr>
-          <w:lang w:val="en-GB"/>
-        </w:rPr>
-        <w:t>- Using a spherical framework introduces additional nonlinearity into the problem. How does this affect convergence of the iterative inverse solution? Is convergence guaranteed? Are multiple minima introduced and, if so, are they problematic? Does this suggest that a global optimization strategy should be preferred? Please address these questions in your manuscript.</w:t>
-      </w:r>
-    </w:p>
-    <w:p>
-      <w:pPr>
-        <w:jc w:val="both"/>
-        <w:rPr>
-          <w:lang w:val="en-GB"/>
-        </w:rPr>
-      </w:pPr>
-    </w:p>
-    <w:p>
-      <w:pPr>
-        <w:jc w:val="both"/>
-        <w:rPr>
-          <w:lang w:val="en-GB"/>
-        </w:rPr>
-      </w:pPr>
-      <w:proofErr w:type="gramStart"/>
-      <w:r>
-        <w:rPr>
-          <w:lang w:val="en-GB"/>
-        </w:rPr>
-        <w:t>Section 3.2 Robustness against interfering anomalies.</w:t>
-      </w:r>
-      <w:proofErr w:type="gramEnd"/>
-    </w:p>
-    <w:p>
-      <w:pPr>
-        <w:jc w:val="both"/>
-        <w:rPr>
-          <w:lang w:val="en-GB"/>
-        </w:rPr>
-      </w:pPr>
-      <w:r>
-        <w:rPr>
-          <w:lang w:val="en-GB"/>
-        </w:rPr>
-        <w:t>- I would like to see a test where the assumption of dipole source is still honoured but the two (or more) dipole responses are significantly overlapping. This is what I was expecting when you refer to "interfering anomalies". I think some further research needs to be made into the behaviour of your methods under such a situation.</w:t>
-      </w:r>
-    </w:p>
-    <w:p>
-      <w:pPr>
-        <w:jc w:val="both"/>
-        <w:rPr>
-          <w:lang w:val="en-GB"/>
-        </w:rPr>
-      </w:pPr>
-    </w:p>
-    <w:p>
-      <w:pPr>
-        <w:jc w:val="both"/>
-        <w:rPr>
-          <w:lang w:val="en-GB"/>
-        </w:rPr>
-      </w:pPr>
-      <w:proofErr w:type="gramStart"/>
-      <w:r>
-        <w:rPr>
-          <w:lang w:val="en-GB"/>
-        </w:rPr>
-        <w:t>Section 3.4 Robustness against errors in the centre location.</w:t>
-      </w:r>
-      <w:proofErr w:type="gramEnd"/>
-    </w:p>
-    <w:p>
-      <w:pPr>
-        <w:jc w:val="both"/>
-        <w:rPr>
-          <w:lang w:val="en-GB"/>
-        </w:rPr>
-      </w:pPr>
-      <w:r>
-        <w:rPr>
-          <w:lang w:val="en-GB"/>
-        </w:rPr>
-        <w:t>- This is a nice test. However, I'd like to see how well your proposed procedure works here: applying the Euler deconvolution technique to assess the sphere location. Yes, it is of course important to perform the simpler tests with more controls on the variables, but you should also be using the synthetics to demonstrate the behaviour of your proposed procedure for various data characteristics. What is the location of the sphere calculated through the Euler deconvolution technique and how far is it away from the true location? Please include this information in your manuscript.</w:t>
+        <w:t>important to perform the simpler tests with more controls on the variables, but you should also be using the synthetics to demonstrate the behaviour of your proposed procedure for various data characteristics. What is the location of the sphere calculated through the Euler deconvolution technique and how far is it away from the true location? Please include this information in your manuscript.</w:t>
       </w:r>
     </w:p>
     <w:p>

</xml_diff>

<commit_message>
Start including the complex tests and update specific and technical comments
</commit_message>
<xml_diff>
--- a/authors-resp-final/Authors_response_final.docx
+++ b/authors-resp-final/Authors_response_final.docx
@@ -312,83 +312,62 @@
         <w:ind w:firstLine="708"/>
         <w:jc w:val="both"/>
         <w:rPr>
-          <w:lang w:val="en-GB"/>
-        </w:rPr>
-      </w:pPr>
-      <w:r>
-        <w:rPr>
+          <w:color w:val="FF0000"/>
+          <w:lang w:val="en-GB"/>
+        </w:rPr>
+      </w:pPr>
+      <w:r>
+        <w:rPr>
+          <w:color w:val="FF0000"/>
           <w:lang w:val="en-GB"/>
         </w:rPr>
         <w:t xml:space="preserve">We would like to thank </w:t>
       </w:r>
       <w:r>
         <w:rPr>
+          <w:color w:val="FF0000"/>
           <w:lang w:val="en-GB"/>
         </w:rPr>
         <w:t xml:space="preserve">the Editor </w:t>
       </w:r>
       <w:r>
         <w:rPr>
-          <w:lang w:val="en-GB"/>
-        </w:rPr>
-        <w:t xml:space="preserve">all </w:t>
-      </w:r>
-      <w:r>
-        <w:rPr>
-          <w:lang w:val="en-GB"/>
-        </w:rPr>
-        <w:t>Referee</w:t>
-      </w:r>
-      <w:r>
-        <w:rPr>
-          <w:lang w:val="en-GB"/>
-        </w:rPr>
-        <w:t xml:space="preserve">s </w:t>
-      </w:r>
-      <w:r>
-        <w:rPr>
-          <w:lang w:val="en-GB"/>
-        </w:rPr>
-        <w:t xml:space="preserve">for </w:t>
-      </w:r>
-      <w:r>
-        <w:rPr>
-          <w:lang w:val="en-GB"/>
-        </w:rPr>
-        <w:t>their</w:t>
-      </w:r>
-      <w:r>
-        <w:rPr>
-          <w:lang w:val="en-GB"/>
-        </w:rPr>
-        <w:t xml:space="preserve"> constructive </w:t>
-      </w:r>
-      <w:r>
-        <w:rPr>
+          <w:color w:val="FF0000"/>
+          <w:lang w:val="en-GB"/>
+        </w:rPr>
+        <w:t xml:space="preserve">all Referees for their constructive </w:t>
+      </w:r>
+      <w:r>
+        <w:rPr>
+          <w:color w:val="FF0000"/>
           <w:lang w:val="en-GB"/>
         </w:rPr>
         <w:t>review</w:t>
       </w:r>
       <w:r>
         <w:rPr>
+          <w:color w:val="FF0000"/>
           <w:lang w:val="en-GB"/>
         </w:rPr>
         <w:t xml:space="preserve">. We </w:t>
       </w:r>
       <w:r>
         <w:rPr>
+          <w:color w:val="FF0000"/>
           <w:lang w:val="en-GB"/>
         </w:rPr>
         <w:t>have</w:t>
       </w:r>
       <w:r>
         <w:rPr>
+          <w:color w:val="FF0000"/>
           <w:lang w:val="en-GB"/>
         </w:rPr>
         <w:t>…</w:t>
       </w:r>
       <w:r>
         <w:rPr>
+          <w:color w:val="FF0000"/>
           <w:lang w:val="en-GB"/>
         </w:rPr>
         <w:t xml:space="preserve"> </w:t>
@@ -882,11 +861,13 @@
       <w:pPr>
         <w:jc w:val="both"/>
         <w:rPr>
-          <w:lang w:val="en-GB"/>
-        </w:rPr>
-      </w:pPr>
-      <w:r>
-        <w:rPr>
+          <w:u w:val="single"/>
+          <w:lang w:val="en-GB"/>
+        </w:rPr>
+      </w:pPr>
+      <w:r>
+        <w:rPr>
+          <w:u w:val="single"/>
           <w:lang w:val="en-GB"/>
         </w:rPr>
         <w:t>Line 115:</w:t>
@@ -956,11 +937,13 @@
       <w:pPr>
         <w:jc w:val="both"/>
         <w:rPr>
-          <w:lang w:val="en-GB"/>
-        </w:rPr>
-      </w:pPr>
-      <w:r>
-        <w:rPr>
+          <w:u w:val="single"/>
+          <w:lang w:val="en-GB"/>
+        </w:rPr>
+      </w:pPr>
+      <w:r>
+        <w:rPr>
+          <w:u w:val="single"/>
           <w:lang w:val="en-GB"/>
         </w:rPr>
         <w:t>Line 134:</w:t>
@@ -1060,11 +1043,13 @@
       <w:pPr>
         <w:jc w:val="both"/>
         <w:rPr>
-          <w:lang w:val="en-GB"/>
-        </w:rPr>
-      </w:pPr>
-      <w:r>
-        <w:rPr>
+          <w:u w:val="single"/>
+          <w:lang w:val="en-GB"/>
+        </w:rPr>
+      </w:pPr>
+      <w:r>
+        <w:rPr>
+          <w:u w:val="single"/>
           <w:lang w:val="en-GB"/>
         </w:rPr>
         <w:lastRenderedPageBreak/>
@@ -1134,7 +1119,21 @@
           <w:color w:val="0000FF"/>
           <w:lang w:val="en-GB"/>
         </w:rPr>
-        <w:t>Thank you. We have modified this sentence in order to follow your suggestion.</w:t>
+        <w:t xml:space="preserve">Thank you. We have modified this sentence </w:t>
+      </w:r>
+      <w:r>
+        <w:rPr>
+          <w:color w:val="0000FF"/>
+          <w:lang w:val="en-GB"/>
+        </w:rPr>
+        <w:t>according to</w:t>
+      </w:r>
+      <w:r>
+        <w:rPr>
+          <w:color w:val="0000FF"/>
+          <w:lang w:val="en-GB"/>
+        </w:rPr>
+        <w:t xml:space="preserve"> your suggestion.</w:t>
       </w:r>
     </w:p>
     <w:p>
@@ -1234,11 +1233,13 @@
       <w:pPr>
         <w:jc w:val="both"/>
         <w:rPr>
-          <w:lang w:val="en-GB"/>
-        </w:rPr>
-      </w:pPr>
-      <w:r>
-        <w:rPr>
+          <w:u w:val="single"/>
+          <w:lang w:val="en-GB"/>
+        </w:rPr>
+      </w:pPr>
+      <w:r>
+        <w:rPr>
+          <w:u w:val="single"/>
           <w:lang w:val="en-GB"/>
         </w:rPr>
         <w:t>Line 297:</w:t>
@@ -1301,11 +1302,13 @@
       <w:pPr>
         <w:jc w:val="both"/>
         <w:rPr>
-          <w:lang w:val="en-GB"/>
-        </w:rPr>
-      </w:pPr>
-      <w:r>
-        <w:rPr>
+          <w:u w:val="single"/>
+          <w:lang w:val="en-GB"/>
+        </w:rPr>
+      </w:pPr>
+      <w:r>
+        <w:rPr>
+          <w:u w:val="single"/>
           <w:lang w:val="en-GB"/>
         </w:rPr>
         <w:t>Line 361:</w:t>
@@ -1391,11 +1394,13 @@
       <w:pPr>
         <w:jc w:val="both"/>
         <w:rPr>
-          <w:lang w:val="en-GB"/>
-        </w:rPr>
-      </w:pPr>
-      <w:r>
-        <w:rPr>
+          <w:u w:val="single"/>
+          <w:lang w:val="en-GB"/>
+        </w:rPr>
+      </w:pPr>
+      <w:r>
+        <w:rPr>
+          <w:u w:val="single"/>
           <w:lang w:val="en-GB"/>
         </w:rPr>
         <w:lastRenderedPageBreak/>
@@ -1456,17 +1461,28 @@
       <w:pPr>
         <w:jc w:val="both"/>
         <w:rPr>
-          <w:color w:val="0000FF"/>
-          <w:lang w:val="en-GB"/>
-        </w:rPr>
-      </w:pPr>
-      <w:r>
-        <w:rPr>
-          <w:color w:val="0000FF"/>
-          <w:lang w:val="en-GB"/>
-        </w:rPr>
-        <w:t>Li and Oldenburg, 1996; Pilkington, 1997</w:t>
-      </w:r>
+          <w:color w:val="FF0000"/>
+          <w:lang w:val="en-GB"/>
+        </w:rPr>
+      </w:pPr>
+      <w:proofErr w:type="spellStart"/>
+      <w:proofErr w:type="gramStart"/>
+      <w:r>
+        <w:rPr>
+          <w:color w:val="FF0000"/>
+          <w:lang w:val="en-GB"/>
+        </w:rPr>
+        <w:t>Falta</w:t>
+      </w:r>
+      <w:proofErr w:type="spellEnd"/>
+      <w:r>
+        <w:rPr>
+          <w:color w:val="FF0000"/>
+          <w:lang w:val="en-GB"/>
+        </w:rPr>
+        <w:t xml:space="preserve"> responder.</w:t>
+      </w:r>
+      <w:proofErr w:type="gramEnd"/>
     </w:p>
     <w:p>
       <w:pPr>
@@ -1518,7 +1534,21 @@
           <w:color w:val="0000FF"/>
           <w:lang w:val="en-GB"/>
         </w:rPr>
-        <w:t>The use of a spherical framework would introduce nonlinearity into problem if the intensity, inclination and declination were the parameters</w:t>
+        <w:t xml:space="preserve">The use of a spherical framework would introduce nonlinearity into </w:t>
+      </w:r>
+      <w:r>
+        <w:rPr>
+          <w:color w:val="0000FF"/>
+          <w:lang w:val="en-GB"/>
+        </w:rPr>
+        <w:t xml:space="preserve">the </w:t>
+      </w:r>
+      <w:r>
+        <w:rPr>
+          <w:color w:val="0000FF"/>
+          <w:lang w:val="en-GB"/>
+        </w:rPr>
+        <w:t>problem if the intensity, inclination and declination were the parameters</w:t>
       </w:r>
       <w:r>
         <w:rPr>
@@ -1568,115 +1598,138 @@
           <w:color w:val="0000FF"/>
           <w:lang w:val="en-GB"/>
         </w:rPr>
-        <w:t xml:space="preserve"> (Eq. 12), resulting in a linear inverse problem. We do not solve a</w:t>
-      </w:r>
-      <w:r>
-        <w:rPr>
-          <w:color w:val="0000FF"/>
-          <w:lang w:val="en-GB"/>
-        </w:rPr>
-        <w:t>n</w:t>
-      </w:r>
-      <w:r>
-        <w:rPr>
-          <w:color w:val="0000FF"/>
-          <w:lang w:val="en-GB"/>
-        </w:rPr>
-        <w:t xml:space="preserve"> </w:t>
-      </w:r>
-      <w:r>
-        <w:rPr>
-          <w:color w:val="0000FF"/>
-          <w:lang w:val="en-GB"/>
-        </w:rPr>
-        <w:t xml:space="preserve">iterative </w:t>
-      </w:r>
-      <w:r>
-        <w:rPr>
-          <w:color w:val="0000FF"/>
-          <w:lang w:val="en-GB"/>
-        </w:rPr>
-        <w:t xml:space="preserve">nonlinear inverse problem to estimate the </w:t>
-      </w:r>
-      <w:r>
-        <w:rPr>
-          <w:color w:val="0000FF"/>
-          <w:lang w:val="en-GB"/>
-        </w:rPr>
-        <w:t>intensity, inclination and declination</w:t>
-      </w:r>
-      <w:r>
-        <w:rPr>
-          <w:color w:val="0000FF"/>
-          <w:lang w:val="en-GB"/>
-        </w:rPr>
-        <w:t xml:space="preserve"> of the magnetization vectors of the sources. We just represent the </w:t>
-      </w:r>
-      <w:r>
-        <w:rPr>
-          <w:color w:val="0000FF"/>
-          <w:lang w:val="en-GB"/>
-        </w:rPr>
-        <w:t xml:space="preserve">least-squares </w:t>
-      </w:r>
-      <w:r>
-        <w:rPr>
-          <w:color w:val="0000FF"/>
-          <w:lang w:val="en-GB"/>
-        </w:rPr>
-        <w:t xml:space="preserve">and robust </w:t>
-      </w:r>
-      <w:r>
-        <w:rPr>
-          <w:color w:val="0000FF"/>
-          <w:lang w:val="en-GB"/>
-        </w:rPr>
-        <w:t>estimate</w:t>
-      </w:r>
-      <w:r>
-        <w:rPr>
-          <w:color w:val="0000FF"/>
-          <w:lang w:val="en-GB"/>
-        </w:rPr>
-        <w:t>s in spherical coordinates for convenience, as pointed out in the line 368 of our manuscript.</w:t>
-      </w:r>
-    </w:p>
-    <w:p>
-      <w:pPr>
-        <w:jc w:val="both"/>
-        <w:rPr>
-          <w:color w:val="0000FF"/>
-          <w:lang w:val="en-GB"/>
-        </w:rPr>
-      </w:pPr>
-      <w:r>
-        <w:rPr>
-          <w:color w:val="0000FF"/>
-          <w:lang w:val="en-GB"/>
-        </w:rPr>
-        <w:t>We have clarified this point in the manuscript.</w:t>
+        <w:t xml:space="preserve"> (Eq. 12), resulting in a </w:t>
       </w:r>
       <w:bookmarkStart w:id="0" w:name="_GoBack"/>
       <w:bookmarkEnd w:id="0"/>
-    </w:p>
-    <w:p>
-      <w:pPr>
-        <w:jc w:val="both"/>
-        <w:rPr>
-          <w:lang w:val="en-GB"/>
-        </w:rPr>
-      </w:pPr>
-    </w:p>
-    <w:p>
-      <w:pPr>
-        <w:jc w:val="both"/>
-        <w:rPr>
+      <w:r>
+        <w:rPr>
+          <w:color w:val="0000FF"/>
+          <w:lang w:val="en-GB"/>
+        </w:rPr>
+        <w:t>linear inverse problem. We do not solve a</w:t>
+      </w:r>
+      <w:r>
+        <w:rPr>
+          <w:color w:val="0000FF"/>
+          <w:lang w:val="en-GB"/>
+        </w:rPr>
+        <w:t>n</w:t>
+      </w:r>
+      <w:r>
+        <w:rPr>
+          <w:color w:val="0000FF"/>
+          <w:lang w:val="en-GB"/>
+        </w:rPr>
+        <w:t xml:space="preserve"> </w:t>
+      </w:r>
+      <w:r>
+        <w:rPr>
+          <w:color w:val="0000FF"/>
+          <w:lang w:val="en-GB"/>
+        </w:rPr>
+        <w:t xml:space="preserve">iterative </w:t>
+      </w:r>
+      <w:r>
+        <w:rPr>
+          <w:color w:val="0000FF"/>
+          <w:lang w:val="en-GB"/>
+        </w:rPr>
+        <w:t xml:space="preserve">nonlinear inverse problem to estimate the intensity, inclination and declination of the magnetization vectors of the sources. We just represent the </w:t>
+      </w:r>
+      <w:r>
+        <w:rPr>
+          <w:color w:val="0000FF"/>
+          <w:lang w:val="en-GB"/>
+        </w:rPr>
+        <w:t xml:space="preserve">least-squares </w:t>
+      </w:r>
+      <w:r>
+        <w:rPr>
+          <w:color w:val="0000FF"/>
+          <w:lang w:val="en-GB"/>
+        </w:rPr>
+        <w:t xml:space="preserve">and robust </w:t>
+      </w:r>
+      <w:r>
+        <w:rPr>
+          <w:color w:val="0000FF"/>
+          <w:lang w:val="en-GB"/>
+        </w:rPr>
+        <w:t>estimate</w:t>
+      </w:r>
+      <w:r>
+        <w:rPr>
+          <w:color w:val="0000FF"/>
+          <w:lang w:val="en-GB"/>
+        </w:rPr>
+        <w:t>s in spherical coordinates for convenience, as pointed out in the line 368 of our manuscript.</w:t>
+      </w:r>
+    </w:p>
+    <w:p>
+      <w:pPr>
+        <w:jc w:val="both"/>
+        <w:rPr>
+          <w:color w:val="0000FF"/>
+          <w:lang w:val="en-GB"/>
+        </w:rPr>
+      </w:pPr>
+      <w:r>
+        <w:rPr>
+          <w:color w:val="0000FF"/>
+          <w:lang w:val="en-GB"/>
+        </w:rPr>
+        <w:t xml:space="preserve">We have </w:t>
+      </w:r>
+      <w:r>
+        <w:rPr>
+          <w:color w:val="0000FF"/>
+          <w:lang w:val="en-GB"/>
+        </w:rPr>
+        <w:t xml:space="preserve">introduced some sentences </w:t>
+      </w:r>
+      <w:r>
+        <w:rPr>
+          <w:color w:val="0000FF"/>
+          <w:lang w:val="en-GB"/>
+        </w:rPr>
+        <w:t xml:space="preserve">in </w:t>
+      </w:r>
+      <w:r>
+        <w:rPr>
+          <w:color w:val="0000FF"/>
+          <w:lang w:val="en-GB"/>
+        </w:rPr>
+        <w:t>order to clarify this point</w:t>
+      </w:r>
+      <w:r>
+        <w:rPr>
+          <w:color w:val="0000FF"/>
+          <w:lang w:val="en-GB"/>
+        </w:rPr>
+        <w:t>.</w:t>
+      </w:r>
+    </w:p>
+    <w:p>
+      <w:pPr>
+        <w:jc w:val="both"/>
+        <w:rPr>
+          <w:lang w:val="en-GB"/>
+        </w:rPr>
+      </w:pPr>
+    </w:p>
+    <w:p>
+      <w:pPr>
+        <w:jc w:val="both"/>
+        <w:rPr>
+          <w:u w:val="single"/>
           <w:lang w:val="en-GB"/>
         </w:rPr>
       </w:pPr>
       <w:proofErr w:type="gramStart"/>
       <w:r>
         <w:rPr>
+          <w:u w:val="single"/>
           <w:lang w:val="en-GB"/>
         </w:rPr>
         <w:t>Section 3.2 Robustness against interfering anomalies.</w:t>
@@ -1712,25 +1765,50 @@
           <w:lang w:val="en-GB"/>
         </w:rPr>
       </w:pPr>
-    </w:p>
-    <w:p>
-      <w:pPr>
-        <w:jc w:val="both"/>
-        <w:rPr>
-          <w:lang w:val="en-GB"/>
-        </w:rPr>
-      </w:pPr>
-    </w:p>
-    <w:p>
-      <w:pPr>
-        <w:jc w:val="both"/>
-        <w:rPr>
+      <w:r>
+        <w:rPr>
+          <w:color w:val="FF0000"/>
+          <w:lang w:val="en-GB"/>
+        </w:rPr>
+        <w:t xml:space="preserve">Teste do </w:t>
+      </w:r>
+      <w:proofErr w:type="spellStart"/>
+      <w:r>
+        <w:rPr>
+          <w:color w:val="FF0000"/>
+          <w:lang w:val="en-GB"/>
+        </w:rPr>
+        <w:t>Lelièvre</w:t>
+      </w:r>
+      <w:proofErr w:type="spellEnd"/>
+      <w:r>
+        <w:rPr>
+          <w:color w:val="FF0000"/>
+          <w:lang w:val="en-GB"/>
+        </w:rPr>
+        <w:t>.</w:t>
+      </w:r>
+    </w:p>
+    <w:p>
+      <w:pPr>
+        <w:jc w:val="both"/>
+        <w:rPr>
+          <w:lang w:val="en-GB"/>
+        </w:rPr>
+      </w:pPr>
+    </w:p>
+    <w:p>
+      <w:pPr>
+        <w:jc w:val="both"/>
+        <w:rPr>
+          <w:u w:val="single"/>
           <w:lang w:val="en-GB"/>
         </w:rPr>
       </w:pPr>
       <w:proofErr w:type="gramStart"/>
       <w:r>
         <w:rPr>
+          <w:u w:val="single"/>
           <w:lang w:val="en-GB"/>
         </w:rPr>
         <w:t>Section 3.4 Robustness against errors in the centre location.</w:t>
@@ -1770,6 +1848,54 @@
       <w:pPr>
         <w:jc w:val="both"/>
         <w:rPr>
+          <w:lang w:val="en-GB"/>
+        </w:rPr>
+      </w:pPr>
+      <w:proofErr w:type="gramStart"/>
+      <w:r>
+        <w:rPr>
+          <w:color w:val="FF0000"/>
+          <w:lang w:val="en-GB"/>
+        </w:rPr>
+        <w:t xml:space="preserve">Teste </w:t>
+      </w:r>
+      <w:proofErr w:type="spellStart"/>
+      <w:r>
+        <w:rPr>
+          <w:color w:val="FF0000"/>
+          <w:lang w:val="en-GB"/>
+        </w:rPr>
+        <w:t>complex</w:t>
+      </w:r>
+      <w:r>
+        <w:rPr>
+          <w:color w:val="FF0000"/>
+          <w:lang w:val="en-GB"/>
+        </w:rPr>
+        <w:t>o</w:t>
+      </w:r>
+      <w:proofErr w:type="spellEnd"/>
+      <w:r>
+        <w:rPr>
+          <w:color w:val="FF0000"/>
+          <w:lang w:val="en-GB"/>
+        </w:rPr>
+        <w:t>.</w:t>
+      </w:r>
+      <w:proofErr w:type="gramEnd"/>
+    </w:p>
+    <w:p>
+      <w:pPr>
+        <w:jc w:val="both"/>
+        <w:rPr>
+          <w:lang w:val="en-GB"/>
+        </w:rPr>
+      </w:pPr>
+    </w:p>
+    <w:p>
+      <w:pPr>
+        <w:jc w:val="both"/>
+        <w:rPr>
           <w:b/>
           <w:sz w:val="24"/>
           <w:lang w:val="en-GB"/>
@@ -1818,11 +1944,37 @@
       <w:pPr>
         <w:jc w:val="both"/>
         <w:rPr>
-          <w:lang w:val="en-US"/>
-        </w:rPr>
-      </w:pPr>
-      <w:r>
-        <w:rPr>
+          <w:color w:val="0000FF"/>
+          <w:lang w:val="en-US"/>
+        </w:rPr>
+      </w:pPr>
+      <w:r>
+        <w:rPr>
+          <w:color w:val="0000FF"/>
+          <w:lang w:val="en-US"/>
+        </w:rPr>
+        <w:t>Thank you for reviewing. We have fixed all these errors.</w:t>
+      </w:r>
+    </w:p>
+    <w:p>
+      <w:pPr>
+        <w:jc w:val="both"/>
+        <w:rPr>
+          <w:lang w:val="en-US"/>
+        </w:rPr>
+      </w:pPr>
+    </w:p>
+    <w:p>
+      <w:pPr>
+        <w:jc w:val="both"/>
+        <w:rPr>
+          <w:u w:val="single"/>
+          <w:lang w:val="en-US"/>
+        </w:rPr>
+      </w:pPr>
+      <w:r>
+        <w:rPr>
+          <w:u w:val="single"/>
           <w:lang w:val="en-US"/>
         </w:rPr>
         <w:t>Line 25:</w:t>
@@ -1860,19 +2012,13 @@
       <w:pPr>
         <w:jc w:val="both"/>
         <w:rPr>
-          <w:lang w:val="en-US"/>
-        </w:rPr>
-      </w:pPr>
-    </w:p>
-    <w:p>
-      <w:pPr>
-        <w:jc w:val="both"/>
-        <w:rPr>
-          <w:lang w:val="en-US"/>
-        </w:rPr>
-      </w:pPr>
-      <w:r>
-        <w:rPr>
+          <w:u w:val="single"/>
+          <w:lang w:val="en-US"/>
+        </w:rPr>
+      </w:pPr>
+      <w:r>
+        <w:rPr>
+          <w:u w:val="single"/>
           <w:lang w:val="en-US"/>
         </w:rPr>
         <w:t>Line 27:</w:t>
@@ -1910,19 +2056,13 @@
       <w:pPr>
         <w:jc w:val="both"/>
         <w:rPr>
-          <w:lang w:val="en-US"/>
-        </w:rPr>
-      </w:pPr>
-    </w:p>
-    <w:p>
-      <w:pPr>
-        <w:jc w:val="both"/>
-        <w:rPr>
-          <w:lang w:val="en-US"/>
-        </w:rPr>
-      </w:pPr>
-      <w:r>
-        <w:rPr>
+          <w:u w:val="single"/>
+          <w:lang w:val="en-US"/>
+        </w:rPr>
+      </w:pPr>
+      <w:r>
+        <w:rPr>
+          <w:u w:val="single"/>
           <w:lang w:val="en-US"/>
         </w:rPr>
         <w:t>Line 28:</w:t>
@@ -1960,19 +2100,13 @@
       <w:pPr>
         <w:jc w:val="both"/>
         <w:rPr>
-          <w:lang w:val="en-US"/>
-        </w:rPr>
-      </w:pPr>
-    </w:p>
-    <w:p>
-      <w:pPr>
-        <w:jc w:val="both"/>
-        <w:rPr>
-          <w:lang w:val="en-US"/>
-        </w:rPr>
-      </w:pPr>
-      <w:r>
-        <w:rPr>
+          <w:u w:val="single"/>
+          <w:lang w:val="en-US"/>
+        </w:rPr>
+      </w:pPr>
+      <w:r>
+        <w:rPr>
+          <w:u w:val="single"/>
           <w:lang w:val="en-US"/>
         </w:rPr>
         <w:t>Line 70:</w:t>
@@ -2010,19 +2144,13 @@
       <w:pPr>
         <w:jc w:val="both"/>
         <w:rPr>
-          <w:lang w:val="en-US"/>
-        </w:rPr>
-      </w:pPr>
-    </w:p>
-    <w:p>
-      <w:pPr>
-        <w:jc w:val="both"/>
-        <w:rPr>
-          <w:lang w:val="en-US"/>
-        </w:rPr>
-      </w:pPr>
-      <w:r>
-        <w:rPr>
+          <w:u w:val="single"/>
+          <w:lang w:val="en-US"/>
+        </w:rPr>
+      </w:pPr>
+      <w:r>
+        <w:rPr>
+          <w:u w:val="single"/>
           <w:lang w:val="en-US"/>
         </w:rPr>
         <w:t>Line 105:</w:t>
@@ -2046,19 +2174,13 @@
       <w:pPr>
         <w:jc w:val="both"/>
         <w:rPr>
-          <w:lang w:val="en-US"/>
-        </w:rPr>
-      </w:pPr>
-    </w:p>
-    <w:p>
-      <w:pPr>
-        <w:jc w:val="both"/>
-        <w:rPr>
-          <w:lang w:val="en-US"/>
-        </w:rPr>
-      </w:pPr>
-      <w:r>
-        <w:rPr>
+          <w:u w:val="single"/>
+          <w:lang w:val="en-US"/>
+        </w:rPr>
+      </w:pPr>
+      <w:r>
+        <w:rPr>
+          <w:u w:val="single"/>
           <w:lang w:val="en-US"/>
         </w:rPr>
         <w:t>Line 384:</w:t>
@@ -2105,14 +2227,6 @@
         </w:rPr>
         <w:t xml:space="preserve"> of the magnetization vectors"</w:t>
       </w:r>
-    </w:p>
-    <w:p>
-      <w:pPr>
-        <w:jc w:val="both"/>
-        <w:rPr>
-          <w:lang w:val="en-GB"/>
-        </w:rPr>
-      </w:pPr>
     </w:p>
     <w:p>
       <w:pPr>

</xml_diff>

<commit_message>
Include information about the tex files to be ignored
</commit_message>
<xml_diff>
--- a/authors-resp-final/Authors_response_final.docx
+++ b/authors-resp-final/Authors_response_final.docx
@@ -1598,113 +1598,284 @@
           <w:color w:val="0000FF"/>
           <w:lang w:val="en-GB"/>
         </w:rPr>
-        <w:t xml:space="preserve"> (Eq. 12), resulting in a </w:t>
+        <w:t xml:space="preserve"> (Eq. 12), resulting in a linear inverse problem. We do not solve a</w:t>
+      </w:r>
+      <w:r>
+        <w:rPr>
+          <w:color w:val="0000FF"/>
+          <w:lang w:val="en-GB"/>
+        </w:rPr>
+        <w:t>n</w:t>
+      </w:r>
+      <w:r>
+        <w:rPr>
+          <w:color w:val="0000FF"/>
+          <w:lang w:val="en-GB"/>
+        </w:rPr>
+        <w:t xml:space="preserve"> </w:t>
+      </w:r>
+      <w:r>
+        <w:rPr>
+          <w:color w:val="0000FF"/>
+          <w:lang w:val="en-GB"/>
+        </w:rPr>
+        <w:t xml:space="preserve">iterative </w:t>
+      </w:r>
+      <w:r>
+        <w:rPr>
+          <w:color w:val="0000FF"/>
+          <w:lang w:val="en-GB"/>
+        </w:rPr>
+        <w:t xml:space="preserve">nonlinear inverse problem to estimate the intensity, inclination and declination of the magnetization vectors of the sources. We just represent the </w:t>
+      </w:r>
+      <w:r>
+        <w:rPr>
+          <w:color w:val="0000FF"/>
+          <w:lang w:val="en-GB"/>
+        </w:rPr>
+        <w:t xml:space="preserve">least-squares </w:t>
+      </w:r>
+      <w:r>
+        <w:rPr>
+          <w:color w:val="0000FF"/>
+          <w:lang w:val="en-GB"/>
+        </w:rPr>
+        <w:t xml:space="preserve">and robust </w:t>
+      </w:r>
+      <w:r>
+        <w:rPr>
+          <w:color w:val="0000FF"/>
+          <w:lang w:val="en-GB"/>
+        </w:rPr>
+        <w:t>estimate</w:t>
+      </w:r>
+      <w:r>
+        <w:rPr>
+          <w:color w:val="0000FF"/>
+          <w:lang w:val="en-GB"/>
+        </w:rPr>
+        <w:t>s in spherical coordinates for convenience, as pointed out in the line 368 of our manuscript.</w:t>
+      </w:r>
+      <w:r>
+        <w:rPr>
+          <w:color w:val="0000FF"/>
+          <w:lang w:val="en-GB"/>
+        </w:rPr>
+        <w:t xml:space="preserve"> </w:t>
+      </w:r>
+      <w:r>
+        <w:rPr>
+          <w:color w:val="0000FF"/>
+          <w:lang w:val="en-GB"/>
+        </w:rPr>
+        <w:t xml:space="preserve">We have </w:t>
+      </w:r>
+      <w:r>
+        <w:rPr>
+          <w:color w:val="0000FF"/>
+          <w:lang w:val="en-GB"/>
+        </w:rPr>
+        <w:t xml:space="preserve">introduced some sentences </w:t>
+      </w:r>
+      <w:r>
+        <w:rPr>
+          <w:color w:val="0000FF"/>
+          <w:lang w:val="en-GB"/>
+        </w:rPr>
+        <w:t xml:space="preserve">in </w:t>
+      </w:r>
+      <w:r>
+        <w:rPr>
+          <w:color w:val="0000FF"/>
+          <w:lang w:val="en-GB"/>
+        </w:rPr>
+        <w:t>order to clarify this point</w:t>
+      </w:r>
+      <w:r>
+        <w:rPr>
+          <w:color w:val="0000FF"/>
+          <w:lang w:val="en-GB"/>
+        </w:rPr>
+        <w:t>.</w:t>
+      </w:r>
+    </w:p>
+    <w:p>
+      <w:pPr>
+        <w:jc w:val="both"/>
+        <w:rPr>
+          <w:lang w:val="en-GB"/>
+        </w:rPr>
+      </w:pPr>
+    </w:p>
+    <w:p>
+      <w:pPr>
+        <w:jc w:val="both"/>
+        <w:rPr>
+          <w:u w:val="single"/>
+          <w:lang w:val="en-GB"/>
+        </w:rPr>
+      </w:pPr>
+      <w:proofErr w:type="gramStart"/>
+      <w:r>
+        <w:rPr>
+          <w:u w:val="single"/>
+          <w:lang w:val="en-GB"/>
+        </w:rPr>
+        <w:t>Section 3.2 Robustness against interfering anomalies.</w:t>
+      </w:r>
+      <w:proofErr w:type="gramEnd"/>
+    </w:p>
+    <w:p>
+      <w:pPr>
+        <w:jc w:val="both"/>
+        <w:rPr>
+          <w:lang w:val="en-GB"/>
+        </w:rPr>
+      </w:pPr>
+      <w:r>
+        <w:rPr>
+          <w:lang w:val="en-GB"/>
+        </w:rPr>
+        <w:t>- I would like to see a test where the assumption of dipole source is still honoured but the two (or more) dipole responses are significantly overlapping. This is what I was expecting when you refer to "interfering anomalies". I think some further research needs to be made into the behaviour of your methods under such a situation.</w:t>
+      </w:r>
+    </w:p>
+    <w:p>
+      <w:pPr>
+        <w:jc w:val="both"/>
+        <w:rPr>
+          <w:lang w:val="en-GB"/>
+        </w:rPr>
+      </w:pPr>
+    </w:p>
+    <w:p>
+      <w:pPr>
+        <w:jc w:val="both"/>
+        <w:rPr>
+          <w:color w:val="0000FF"/>
+          <w:lang w:val="en-GB"/>
+        </w:rPr>
+      </w:pPr>
+      <w:r>
+        <w:rPr>
+          <w:color w:val="0000FF"/>
+          <w:lang w:val="en-GB"/>
+        </w:rPr>
+        <w:t xml:space="preserve">Thank you for reviewing. </w:t>
+      </w:r>
+    </w:p>
+    <w:p>
+      <w:pPr>
+        <w:jc w:val="both"/>
+        <w:rPr>
+          <w:color w:val="0000FF"/>
+          <w:lang w:val="en-GB"/>
+        </w:rPr>
+      </w:pPr>
+    </w:p>
+    <w:p>
+      <w:pPr>
+        <w:autoSpaceDE w:val="0"/>
+        <w:autoSpaceDN w:val="0"/>
+        <w:adjustRightInd w:val="0"/>
+        <w:spacing w:after="0" w:line="240" w:lineRule="auto"/>
+        <w:rPr>
+          <w:color w:val="0000FF"/>
+          <w:lang w:val="en-US"/>
+        </w:rPr>
+      </w:pPr>
+      <w:r>
+        <w:rPr>
+          <w:color w:val="0000FF"/>
+          <w:lang w:val="en-GB"/>
+        </w:rPr>
+        <w:t xml:space="preserve">The section 3.2 of our manuscript shows the results obtained by </w:t>
+      </w:r>
+      <w:r>
+        <w:rPr>
+          <w:color w:val="0000FF"/>
+          <w:lang w:val="en-GB"/>
+        </w:rPr>
+        <w:t xml:space="preserve">our method in the presence of an interfering anomaly </w:t>
+      </w:r>
+      <w:r>
+        <w:rPr>
+          <w:rFonts w:ascii="NimbusRomNo9L-Regu" w:hAnsi="NimbusRomNo9L-Regu" w:cs="NimbusRomNo9L-Regu"/>
+          <w:color w:val="0000FF"/>
+          <w:sz w:val="20"/>
+          <w:szCs w:val="20"/>
+          <w:lang w:val="en-US"/>
+        </w:rPr>
+        <w:t>which mostly affect the positive signals</w:t>
+      </w:r>
+      <w:r>
+        <w:rPr>
+          <w:rFonts w:ascii="NimbusRomNo9L-Regu" w:hAnsi="NimbusRomNo9L-Regu" w:cs="NimbusRomNo9L-Regu"/>
+          <w:color w:val="0000FF"/>
+          <w:sz w:val="20"/>
+          <w:szCs w:val="20"/>
+          <w:lang w:val="en-US"/>
+        </w:rPr>
+        <w:t xml:space="preserve"> </w:t>
+      </w:r>
+      <w:r>
+        <w:rPr>
+          <w:rFonts w:ascii="NimbusRomNo9L-Regu" w:hAnsi="NimbusRomNo9L-Regu" w:cs="NimbusRomNo9L-Regu"/>
+          <w:color w:val="0000FF"/>
+          <w:sz w:val="20"/>
+          <w:szCs w:val="20"/>
+          <w:lang w:val="en-US"/>
+        </w:rPr>
+        <w:t>of the original total-field anomaly (Fig. 3a)</w:t>
+      </w:r>
+      <w:r>
+        <w:rPr>
+          <w:rFonts w:ascii="NimbusRomNo9L-Regu" w:hAnsi="NimbusRomNo9L-Regu" w:cs="NimbusRomNo9L-Regu"/>
+          <w:color w:val="0000FF"/>
+          <w:sz w:val="20"/>
+          <w:szCs w:val="20"/>
+          <w:lang w:val="en-US"/>
+        </w:rPr>
+        <w:t xml:space="preserve">. This interfering anomaly is similar to </w:t>
       </w:r>
       <w:bookmarkStart w:id="0" w:name="_GoBack"/>
       <w:bookmarkEnd w:id="0"/>
-      <w:r>
-        <w:rPr>
-          <w:color w:val="0000FF"/>
-          <w:lang w:val="en-GB"/>
-        </w:rPr>
-        <w:t>linear inverse problem. We do not solve a</w:t>
-      </w:r>
-      <w:r>
-        <w:rPr>
-          <w:color w:val="0000FF"/>
-          <w:lang w:val="en-GB"/>
-        </w:rPr>
-        <w:t>n</w:t>
-      </w:r>
-      <w:r>
-        <w:rPr>
-          <w:color w:val="0000FF"/>
-          <w:lang w:val="en-GB"/>
-        </w:rPr>
-        <w:t xml:space="preserve"> </w:t>
-      </w:r>
-      <w:r>
-        <w:rPr>
-          <w:color w:val="0000FF"/>
-          <w:lang w:val="en-GB"/>
-        </w:rPr>
-        <w:t xml:space="preserve">iterative </w:t>
-      </w:r>
-      <w:r>
-        <w:rPr>
-          <w:color w:val="0000FF"/>
-          <w:lang w:val="en-GB"/>
-        </w:rPr>
-        <w:t xml:space="preserve">nonlinear inverse problem to estimate the intensity, inclination and declination of the magnetization vectors of the sources. We just represent the </w:t>
-      </w:r>
-      <w:r>
-        <w:rPr>
-          <w:color w:val="0000FF"/>
-          <w:lang w:val="en-GB"/>
-        </w:rPr>
-        <w:t xml:space="preserve">least-squares </w:t>
-      </w:r>
-      <w:r>
-        <w:rPr>
-          <w:color w:val="0000FF"/>
-          <w:lang w:val="en-GB"/>
-        </w:rPr>
-        <w:t xml:space="preserve">and robust </w:t>
-      </w:r>
-      <w:r>
-        <w:rPr>
-          <w:color w:val="0000FF"/>
-          <w:lang w:val="en-GB"/>
-        </w:rPr>
-        <w:t>estimate</w:t>
-      </w:r>
-      <w:r>
-        <w:rPr>
-          <w:color w:val="0000FF"/>
-          <w:lang w:val="en-GB"/>
-        </w:rPr>
-        <w:t>s in spherical coordinates for convenience, as pointed out in the line 368 of our manuscript.</w:t>
-      </w:r>
-    </w:p>
-    <w:p>
-      <w:pPr>
-        <w:jc w:val="both"/>
-        <w:rPr>
-          <w:color w:val="0000FF"/>
-          <w:lang w:val="en-GB"/>
-        </w:rPr>
-      </w:pPr>
-      <w:r>
-        <w:rPr>
-          <w:color w:val="0000FF"/>
-          <w:lang w:val="en-GB"/>
-        </w:rPr>
-        <w:t xml:space="preserve">We have </w:t>
-      </w:r>
-      <w:r>
-        <w:rPr>
-          <w:color w:val="0000FF"/>
-          <w:lang w:val="en-GB"/>
-        </w:rPr>
-        <w:t xml:space="preserve">introduced some sentences </w:t>
-      </w:r>
-      <w:r>
-        <w:rPr>
-          <w:color w:val="0000FF"/>
-          <w:lang w:val="en-GB"/>
-        </w:rPr>
-        <w:t xml:space="preserve">in </w:t>
-      </w:r>
-      <w:r>
-        <w:rPr>
-          <w:color w:val="0000FF"/>
-          <w:lang w:val="en-GB"/>
-        </w:rPr>
-        <w:t>order to clarify this point</w:t>
-      </w:r>
-      <w:r>
-        <w:rPr>
-          <w:color w:val="0000FF"/>
+    </w:p>
+    <w:p>
+      <w:pPr>
+        <w:jc w:val="both"/>
+        <w:rPr>
+          <w:color w:val="FF0000"/>
+          <w:lang w:val="en-GB"/>
+        </w:rPr>
+      </w:pPr>
+    </w:p>
+    <w:p>
+      <w:pPr>
+        <w:jc w:val="both"/>
+        <w:rPr>
+          <w:lang w:val="en-GB"/>
+        </w:rPr>
+      </w:pPr>
+      <w:r>
+        <w:rPr>
+          <w:color w:val="FF0000"/>
+          <w:lang w:val="en-GB"/>
+        </w:rPr>
+        <w:lastRenderedPageBreak/>
+        <w:t xml:space="preserve">Teste do </w:t>
+      </w:r>
+      <w:proofErr w:type="spellStart"/>
+      <w:r>
+        <w:rPr>
+          <w:color w:val="FF0000"/>
+          <w:lang w:val="en-GB"/>
+        </w:rPr>
+        <w:t>Lelièvre</w:t>
+      </w:r>
+      <w:proofErr w:type="spellEnd"/>
+      <w:r>
+        <w:rPr>
+          <w:color w:val="FF0000"/>
           <w:lang w:val="en-GB"/>
         </w:rPr>
         <w:t>.</w:t>
@@ -1732,7 +1903,7 @@
           <w:u w:val="single"/>
           <w:lang w:val="en-GB"/>
         </w:rPr>
-        <w:t>Section 3.2 Robustness against interfering anomalies.</w:t>
+        <w:t>Section 3.4 Robustness against errors in the centre location.</w:t>
       </w:r>
       <w:proofErr w:type="gramEnd"/>
     </w:p>
@@ -1747,93 +1918,7 @@
         <w:rPr>
           <w:lang w:val="en-GB"/>
         </w:rPr>
-        <w:t>- I would like to see a test where the assumption of dipole source is still honoured but the two (or more) dipole responses are significantly overlapping. This is what I was expecting when you refer to "interfering anomalies". I think some further research needs to be made into the behaviour of your methods under such a situation.</w:t>
-      </w:r>
-    </w:p>
-    <w:p>
-      <w:pPr>
-        <w:jc w:val="both"/>
-        <w:rPr>
-          <w:lang w:val="en-GB"/>
-        </w:rPr>
-      </w:pPr>
-    </w:p>
-    <w:p>
-      <w:pPr>
-        <w:jc w:val="both"/>
-        <w:rPr>
-          <w:lang w:val="en-GB"/>
-        </w:rPr>
-      </w:pPr>
-      <w:r>
-        <w:rPr>
-          <w:color w:val="FF0000"/>
-          <w:lang w:val="en-GB"/>
-        </w:rPr>
-        <w:t xml:space="preserve">Teste do </w:t>
-      </w:r>
-      <w:proofErr w:type="spellStart"/>
-      <w:r>
-        <w:rPr>
-          <w:color w:val="FF0000"/>
-          <w:lang w:val="en-GB"/>
-        </w:rPr>
-        <w:t>Lelièvre</w:t>
-      </w:r>
-      <w:proofErr w:type="spellEnd"/>
-      <w:r>
-        <w:rPr>
-          <w:color w:val="FF0000"/>
-          <w:lang w:val="en-GB"/>
-        </w:rPr>
-        <w:t>.</w:t>
-      </w:r>
-    </w:p>
-    <w:p>
-      <w:pPr>
-        <w:jc w:val="both"/>
-        <w:rPr>
-          <w:lang w:val="en-GB"/>
-        </w:rPr>
-      </w:pPr>
-    </w:p>
-    <w:p>
-      <w:pPr>
-        <w:jc w:val="both"/>
-        <w:rPr>
-          <w:u w:val="single"/>
-          <w:lang w:val="en-GB"/>
-        </w:rPr>
-      </w:pPr>
-      <w:proofErr w:type="gramStart"/>
-      <w:r>
-        <w:rPr>
-          <w:u w:val="single"/>
-          <w:lang w:val="en-GB"/>
-        </w:rPr>
-        <w:t>Section 3.4 Robustness against errors in the centre location.</w:t>
-      </w:r>
-      <w:proofErr w:type="gramEnd"/>
-    </w:p>
-    <w:p>
-      <w:pPr>
-        <w:jc w:val="both"/>
-        <w:rPr>
-          <w:lang w:val="en-GB"/>
-        </w:rPr>
-      </w:pPr>
-      <w:r>
-        <w:rPr>
-          <w:lang w:val="en-GB"/>
-        </w:rPr>
-        <w:t xml:space="preserve">- This is a nice test. However, I'd like to see how well your proposed procedure works here: applying the Euler deconvolution technique to assess the sphere location. Yes, it is of course </w:t>
-      </w:r>
-      <w:r>
-        <w:rPr>
-          <w:lang w:val="en-GB"/>
-        </w:rPr>
-        <w:lastRenderedPageBreak/>
-        <w:t>important to perform the simpler tests with more controls on the variables, but you should also be using the synthetics to demonstrate the behaviour of your proposed procedure for various data characteristics. What is the location of the sphere calculated through the Euler deconvolution technique and how far is it away from the true location? Please include this information in your manuscript.</w:t>
+        <w:t>- This is a nice test. However, I'd like to see how well your proposed procedure works here: applying the Euler deconvolution technique to assess the sphere location. Yes, it is of course important to perform the simpler tests with more controls on the variables, but you should also be using the synthetics to demonstrate the behaviour of your proposed procedure for various data characteristics. What is the location of the sphere calculated through the Euler deconvolution technique and how far is it away from the true location? Please include this information in your manuscript.</w:t>
       </w:r>
     </w:p>
     <w:p>
@@ -2197,6 +2282,7 @@
         <w:rPr>
           <w:lang w:val="en-US"/>
         </w:rPr>
+        <w:lastRenderedPageBreak/>
         <w:t>"</w:t>
       </w:r>
       <w:proofErr w:type="gramStart"/>

</xml_diff>

<commit_message>
Author's response about the comments on the sections 3.2 e 3.4
</commit_message>
<xml_diff>
--- a/authors-resp-final/Authors_response_final.docx
+++ b/authors-resp-final/Authors_response_final.docx
@@ -83,6 +83,8 @@
         </w:rPr>
         <w:t>the manuscript:</w:t>
       </w:r>
+      <w:bookmarkStart w:id="0" w:name="_GoBack"/>
+      <w:bookmarkEnd w:id="0"/>
     </w:p>
     <w:p>
       <w:pPr>
@@ -1008,35 +1010,41 @@
     <w:p>
       <w:pPr>
         <w:jc w:val="both"/>
-        <w:rPr>
-          <w:lang w:val="en-GB"/>
-        </w:rPr>
-      </w:pPr>
-      <w:proofErr w:type="spellStart"/>
-      <w:proofErr w:type="gramStart"/>
+      </w:pPr>
       <w:r>
         <w:rPr>
           <w:color w:val="FF0000"/>
-          <w:lang w:val="en-GB"/>
-        </w:rPr>
-        <w:t>Falta</w:t>
-      </w:r>
-      <w:proofErr w:type="spellEnd"/>
+        </w:rPr>
+        <w:t>Falta responder.</w:t>
+      </w:r>
       <w:r>
         <w:rPr>
           <w:color w:val="FF0000"/>
-          <w:lang w:val="en-GB"/>
-        </w:rPr>
-        <w:t xml:space="preserve"> responder.</w:t>
-      </w:r>
-      <w:proofErr w:type="gramEnd"/>
-    </w:p>
-    <w:p>
-      <w:pPr>
-        <w:jc w:val="both"/>
-        <w:rPr>
-          <w:lang w:val="en-GB"/>
-        </w:rPr>
+        </w:rPr>
+        <w:t xml:space="preserve"> Poderíamos incluir essa frase sobre </w:t>
+      </w:r>
+      <w:r>
+        <w:rPr>
+          <w:color w:val="FF0000"/>
+        </w:rPr>
+        <w:t>a imposição feita pelo</w:t>
+      </w:r>
+      <w:r>
+        <w:rPr>
+          <w:color w:val="FF0000"/>
+        </w:rPr>
+        <w:t xml:space="preserve"> nosso m</w:t>
+      </w:r>
+      <w:r>
+        <w:rPr>
+          <w:color w:val="FF0000"/>
+        </w:rPr>
+        <w:t>étodo.</w:t>
+      </w:r>
+    </w:p>
+    <w:p>
+      <w:pPr>
+        <w:jc w:val="both"/>
       </w:pPr>
     </w:p>
     <w:p>
@@ -1751,6 +1759,687 @@
       <w:pPr>
         <w:jc w:val="both"/>
         <w:rPr>
+          <w:rFonts w:ascii="NimbusRomNo9L-Regu" w:hAnsi="NimbusRomNo9L-Regu" w:cs="NimbusRomNo9L-Regu"/>
+          <w:color w:val="0000FF"/>
+          <w:sz w:val="20"/>
+          <w:szCs w:val="20"/>
+          <w:lang w:val="en-US"/>
+        </w:rPr>
+      </w:pPr>
+      <w:r>
+        <w:rPr>
+          <w:color w:val="0000FF"/>
+          <w:lang w:val="en-GB"/>
+        </w:rPr>
+        <w:t>T</w:t>
+      </w:r>
+      <w:r>
+        <w:rPr>
+          <w:color w:val="0000FF"/>
+          <w:lang w:val="en-GB"/>
+        </w:rPr>
+        <w:t>hank you for reviewing</w:t>
+      </w:r>
+      <w:r>
+        <w:rPr>
+          <w:color w:val="0000FF"/>
+          <w:lang w:val="en-GB"/>
+        </w:rPr>
+        <w:t>. We partially agree with your comment. T</w:t>
+      </w:r>
+      <w:r>
+        <w:rPr>
+          <w:color w:val="0000FF"/>
+          <w:lang w:val="en-GB"/>
+        </w:rPr>
+        <w:t xml:space="preserve">he section 3.2 of our manuscript shows the results obtained by </w:t>
+      </w:r>
+      <w:r>
+        <w:rPr>
+          <w:color w:val="0000FF"/>
+          <w:lang w:val="en-GB"/>
+        </w:rPr>
+        <w:t xml:space="preserve">our method in the presence of an interfering anomaly </w:t>
+      </w:r>
+      <w:r>
+        <w:rPr>
+          <w:color w:val="0000FF"/>
+          <w:lang w:val="en-GB"/>
+        </w:rPr>
+        <w:t xml:space="preserve">(Fig. 3b) </w:t>
+      </w:r>
+      <w:r>
+        <w:rPr>
+          <w:rFonts w:ascii="NimbusRomNo9L-Regu" w:hAnsi="NimbusRomNo9L-Regu" w:cs="NimbusRomNo9L-Regu"/>
+          <w:color w:val="0000FF"/>
+          <w:sz w:val="20"/>
+          <w:szCs w:val="20"/>
+          <w:lang w:val="en-US"/>
+        </w:rPr>
+        <w:t>which mostly affect the positive signals of the original total-field anomaly (Fig. 3a)</w:t>
+      </w:r>
+      <w:r>
+        <w:rPr>
+          <w:rFonts w:ascii="NimbusRomNo9L-Regu" w:hAnsi="NimbusRomNo9L-Regu" w:cs="NimbusRomNo9L-Regu"/>
+          <w:color w:val="0000FF"/>
+          <w:sz w:val="20"/>
+          <w:szCs w:val="20"/>
+          <w:lang w:val="en-US"/>
+        </w:rPr>
+        <w:t>. This interference disturbs the dipolar pattern of the original total-field anomaly</w:t>
+      </w:r>
+      <w:r>
+        <w:rPr>
+          <w:rFonts w:ascii="NimbusRomNo9L-Regu" w:hAnsi="NimbusRomNo9L-Regu" w:cs="NimbusRomNo9L-Regu"/>
+          <w:color w:val="0000FF"/>
+          <w:sz w:val="20"/>
+          <w:szCs w:val="20"/>
+          <w:lang w:val="en-US"/>
+        </w:rPr>
+        <w:t xml:space="preserve">. </w:t>
+      </w:r>
+      <w:r>
+        <w:rPr>
+          <w:rFonts w:ascii="NimbusRomNo9L-Regu" w:hAnsi="NimbusRomNo9L-Regu" w:cs="NimbusRomNo9L-Regu"/>
+          <w:color w:val="0000FF"/>
+          <w:sz w:val="20"/>
+          <w:szCs w:val="20"/>
+          <w:lang w:val="en-US"/>
+        </w:rPr>
+        <w:t>Besides, t</w:t>
+      </w:r>
+      <w:r>
+        <w:rPr>
+          <w:rFonts w:ascii="NimbusRomNo9L-Regu" w:hAnsi="NimbusRomNo9L-Regu" w:cs="NimbusRomNo9L-Regu"/>
+          <w:color w:val="0000FF"/>
+          <w:sz w:val="20"/>
+          <w:szCs w:val="20"/>
+          <w:lang w:val="en-US"/>
+        </w:rPr>
+        <w:t xml:space="preserve">he total-field anomaly without interference (Fig. 3a) varies from ~ -1550 </w:t>
+      </w:r>
+      <w:proofErr w:type="spellStart"/>
+      <w:proofErr w:type="gramStart"/>
+      <w:r>
+        <w:rPr>
+          <w:rFonts w:ascii="NimbusRomNo9L-Regu" w:hAnsi="NimbusRomNo9L-Regu" w:cs="NimbusRomNo9L-Regu"/>
+          <w:color w:val="0000FF"/>
+          <w:sz w:val="20"/>
+          <w:szCs w:val="20"/>
+          <w:lang w:val="en-US"/>
+        </w:rPr>
+        <w:t>nT</w:t>
+      </w:r>
+      <w:proofErr w:type="spellEnd"/>
+      <w:proofErr w:type="gramEnd"/>
+      <w:r>
+        <w:rPr>
+          <w:rFonts w:ascii="NimbusRomNo9L-Regu" w:hAnsi="NimbusRomNo9L-Regu" w:cs="NimbusRomNo9L-Regu"/>
+          <w:color w:val="0000FF"/>
+          <w:sz w:val="20"/>
+          <w:szCs w:val="20"/>
+          <w:lang w:val="en-US"/>
+        </w:rPr>
+        <w:t xml:space="preserve"> to ~ 750 </w:t>
+      </w:r>
+      <w:proofErr w:type="spellStart"/>
+      <w:r>
+        <w:rPr>
+          <w:rFonts w:ascii="NimbusRomNo9L-Regu" w:hAnsi="NimbusRomNo9L-Regu" w:cs="NimbusRomNo9L-Regu"/>
+          <w:color w:val="0000FF"/>
+          <w:sz w:val="20"/>
+          <w:szCs w:val="20"/>
+          <w:lang w:val="en-US"/>
+        </w:rPr>
+        <w:t>nT.</w:t>
+      </w:r>
+      <w:proofErr w:type="spellEnd"/>
+      <w:r>
+        <w:rPr>
+          <w:rFonts w:ascii="NimbusRomNo9L-Regu" w:hAnsi="NimbusRomNo9L-Regu" w:cs="NimbusRomNo9L-Regu"/>
+          <w:color w:val="0000FF"/>
+          <w:sz w:val="20"/>
+          <w:szCs w:val="20"/>
+          <w:lang w:val="en-US"/>
+        </w:rPr>
+        <w:t xml:space="preserve"> The </w:t>
+      </w:r>
+      <w:r>
+        <w:rPr>
+          <w:rFonts w:ascii="NimbusRomNo9L-Regu" w:hAnsi="NimbusRomNo9L-Regu" w:cs="NimbusRomNo9L-Regu"/>
+          <w:color w:val="0000FF"/>
+          <w:sz w:val="20"/>
+          <w:szCs w:val="20"/>
+          <w:lang w:val="en-US"/>
+        </w:rPr>
+        <w:t>total-field anomaly with interference (</w:t>
+      </w:r>
+      <w:r>
+        <w:rPr>
+          <w:rFonts w:ascii="NimbusRomNo9L-Regu" w:hAnsi="NimbusRomNo9L-Regu" w:cs="NimbusRomNo9L-Regu"/>
+          <w:color w:val="0000FF"/>
+          <w:sz w:val="20"/>
+          <w:szCs w:val="20"/>
+          <w:lang w:val="en-US"/>
+        </w:rPr>
+        <w:t>Fig. 3b</w:t>
+      </w:r>
+      <w:r>
+        <w:rPr>
+          <w:rFonts w:ascii="NimbusRomNo9L-Regu" w:hAnsi="NimbusRomNo9L-Regu" w:cs="NimbusRomNo9L-Regu"/>
+          <w:color w:val="0000FF"/>
+          <w:sz w:val="20"/>
+          <w:szCs w:val="20"/>
+          <w:lang w:val="en-US"/>
+        </w:rPr>
+        <w:t xml:space="preserve">) </w:t>
+      </w:r>
+      <w:r>
+        <w:rPr>
+          <w:rFonts w:ascii="NimbusRomNo9L-Regu" w:hAnsi="NimbusRomNo9L-Regu" w:cs="NimbusRomNo9L-Regu"/>
+          <w:color w:val="0000FF"/>
+          <w:sz w:val="20"/>
+          <w:szCs w:val="20"/>
+          <w:lang w:val="en-US"/>
+        </w:rPr>
+        <w:t xml:space="preserve">varies from ~ -1550 </w:t>
+      </w:r>
+      <w:proofErr w:type="spellStart"/>
+      <w:r>
+        <w:rPr>
+          <w:rFonts w:ascii="NimbusRomNo9L-Regu" w:hAnsi="NimbusRomNo9L-Regu" w:cs="NimbusRomNo9L-Regu"/>
+          <w:color w:val="0000FF"/>
+          <w:sz w:val="20"/>
+          <w:szCs w:val="20"/>
+          <w:lang w:val="en-US"/>
+        </w:rPr>
+        <w:t>nT</w:t>
+      </w:r>
+      <w:proofErr w:type="spellEnd"/>
+      <w:r>
+        <w:rPr>
+          <w:rFonts w:ascii="NimbusRomNo9L-Regu" w:hAnsi="NimbusRomNo9L-Regu" w:cs="NimbusRomNo9L-Regu"/>
+          <w:color w:val="0000FF"/>
+          <w:sz w:val="20"/>
+          <w:szCs w:val="20"/>
+          <w:lang w:val="en-US"/>
+        </w:rPr>
+        <w:t xml:space="preserve"> to </w:t>
+      </w:r>
+      <w:r>
+        <w:rPr>
+          <w:rFonts w:ascii="NimbusRomNo9L-Regu" w:hAnsi="NimbusRomNo9L-Regu" w:cs="NimbusRomNo9L-Regu"/>
+          <w:color w:val="0000FF"/>
+          <w:sz w:val="20"/>
+          <w:szCs w:val="20"/>
+          <w:lang w:val="en-US"/>
+        </w:rPr>
+        <w:t>~</w:t>
+      </w:r>
+      <w:r>
+        <w:rPr>
+          <w:rFonts w:ascii="NimbusRomNo9L-Regu" w:hAnsi="NimbusRomNo9L-Regu" w:cs="NimbusRomNo9L-Regu"/>
+          <w:color w:val="0000FF"/>
+          <w:sz w:val="20"/>
+          <w:szCs w:val="20"/>
+          <w:lang w:val="en-US"/>
+        </w:rPr>
+        <w:t xml:space="preserve"> 1000</w:t>
+      </w:r>
+      <w:r>
+        <w:rPr>
+          <w:rFonts w:ascii="NimbusRomNo9L-Regu" w:hAnsi="NimbusRomNo9L-Regu" w:cs="NimbusRomNo9L-Regu"/>
+          <w:color w:val="0000FF"/>
+          <w:sz w:val="20"/>
+          <w:szCs w:val="20"/>
+          <w:lang w:val="en-US"/>
+        </w:rPr>
+        <w:t xml:space="preserve"> </w:t>
+      </w:r>
+      <w:proofErr w:type="spellStart"/>
+      <w:r>
+        <w:rPr>
+          <w:rFonts w:ascii="NimbusRomNo9L-Regu" w:hAnsi="NimbusRomNo9L-Regu" w:cs="NimbusRomNo9L-Regu"/>
+          <w:color w:val="0000FF"/>
+          <w:sz w:val="20"/>
+          <w:szCs w:val="20"/>
+          <w:lang w:val="en-US"/>
+        </w:rPr>
+        <w:t>nT</w:t>
+      </w:r>
+      <w:proofErr w:type="spellEnd"/>
+      <w:r>
+        <w:rPr>
+          <w:rFonts w:ascii="NimbusRomNo9L-Regu" w:hAnsi="NimbusRomNo9L-Regu" w:cs="NimbusRomNo9L-Regu"/>
+          <w:color w:val="0000FF"/>
+          <w:sz w:val="20"/>
+          <w:szCs w:val="20"/>
+          <w:lang w:val="en-US"/>
+        </w:rPr>
+        <w:t xml:space="preserve">, showing that the interference </w:t>
+      </w:r>
+      <w:r>
+        <w:rPr>
+          <w:rFonts w:ascii="NimbusRomNo9L-Regu" w:hAnsi="NimbusRomNo9L-Regu" w:cs="NimbusRomNo9L-Regu"/>
+          <w:color w:val="0000FF"/>
+          <w:sz w:val="20"/>
+          <w:szCs w:val="20"/>
+          <w:lang w:val="en-US"/>
+        </w:rPr>
+        <w:t>represents ~ 33% of the positive amplitude of the original total-field anomaly (Fig. 3a)</w:t>
+      </w:r>
+      <w:r>
+        <w:rPr>
+          <w:rFonts w:ascii="NimbusRomNo9L-Regu" w:hAnsi="NimbusRomNo9L-Regu" w:cs="NimbusRomNo9L-Regu"/>
+          <w:color w:val="0000FF"/>
+          <w:sz w:val="20"/>
+          <w:szCs w:val="20"/>
+          <w:lang w:val="en-US"/>
+        </w:rPr>
+        <w:t>.</w:t>
+      </w:r>
+      <w:r>
+        <w:rPr>
+          <w:rFonts w:ascii="NimbusRomNo9L-Regu" w:hAnsi="NimbusRomNo9L-Regu" w:cs="NimbusRomNo9L-Regu"/>
+          <w:color w:val="0000FF"/>
+          <w:sz w:val="20"/>
+          <w:szCs w:val="20"/>
+          <w:lang w:val="en-US"/>
+        </w:rPr>
+        <w:t xml:space="preserve"> The</w:t>
+      </w:r>
+      <w:r>
+        <w:rPr>
+          <w:rFonts w:ascii="NimbusRomNo9L-Regu" w:hAnsi="NimbusRomNo9L-Regu" w:cs="NimbusRomNo9L-Regu"/>
+          <w:color w:val="0000FF"/>
+          <w:sz w:val="20"/>
+          <w:szCs w:val="20"/>
+          <w:lang w:val="en-US"/>
+        </w:rPr>
+        <w:t>refore, the</w:t>
+      </w:r>
+      <w:r>
+        <w:rPr>
+          <w:rFonts w:ascii="NimbusRomNo9L-Regu" w:hAnsi="NimbusRomNo9L-Regu" w:cs="NimbusRomNo9L-Regu"/>
+          <w:color w:val="0000FF"/>
+          <w:sz w:val="20"/>
+          <w:szCs w:val="20"/>
+          <w:lang w:val="en-US"/>
+        </w:rPr>
+        <w:t xml:space="preserve"> </w:t>
+      </w:r>
+      <w:r>
+        <w:rPr>
+          <w:rFonts w:ascii="NimbusRomNo9L-Regu" w:hAnsi="NimbusRomNo9L-Regu" w:cs="NimbusRomNo9L-Regu"/>
+          <w:color w:val="0000FF"/>
+          <w:sz w:val="20"/>
+          <w:szCs w:val="20"/>
+          <w:lang w:val="en-US"/>
+        </w:rPr>
+        <w:t xml:space="preserve">original total-field anomaly and the </w:t>
+      </w:r>
+      <w:r>
+        <w:rPr>
+          <w:rFonts w:ascii="NimbusRomNo9L-Regu" w:hAnsi="NimbusRomNo9L-Regu" w:cs="NimbusRomNo9L-Regu"/>
+          <w:color w:val="0000FF"/>
+          <w:sz w:val="20"/>
+          <w:szCs w:val="20"/>
+          <w:lang w:val="en-US"/>
+        </w:rPr>
+        <w:t>interference</w:t>
+      </w:r>
+      <w:r>
+        <w:rPr>
+          <w:rFonts w:ascii="NimbusRomNo9L-Regu" w:hAnsi="NimbusRomNo9L-Regu" w:cs="NimbusRomNo9L-Regu"/>
+          <w:color w:val="0000FF"/>
+          <w:sz w:val="20"/>
+          <w:szCs w:val="20"/>
+          <w:lang w:val="en-US"/>
+        </w:rPr>
+        <w:t xml:space="preserve"> are significantly overlapping. </w:t>
+      </w:r>
+      <w:r>
+        <w:rPr>
+          <w:rFonts w:ascii="NimbusRomNo9L-Regu" w:hAnsi="NimbusRomNo9L-Regu" w:cs="NimbusRomNo9L-Regu"/>
+          <w:color w:val="0000FF"/>
+          <w:sz w:val="20"/>
+          <w:szCs w:val="20"/>
+          <w:lang w:val="en-US"/>
+        </w:rPr>
+        <w:lastRenderedPageBreak/>
+        <w:t xml:space="preserve">However, we recognize that it is possible to </w:t>
+      </w:r>
+      <w:r>
+        <w:rPr>
+          <w:rFonts w:ascii="NimbusRomNo9L-Regu" w:hAnsi="NimbusRomNo9L-Regu" w:cs="NimbusRomNo9L-Regu"/>
+          <w:color w:val="0000FF"/>
+          <w:sz w:val="20"/>
+          <w:szCs w:val="20"/>
+          <w:lang w:val="en-US"/>
+        </w:rPr>
+        <w:t>formulate a more sophisticated test. T</w:t>
+      </w:r>
+      <w:r>
+        <w:rPr>
+          <w:rFonts w:ascii="NimbusRomNo9L-Regu" w:hAnsi="NimbusRomNo9L-Regu" w:cs="NimbusRomNo9L-Regu"/>
+          <w:color w:val="0000FF"/>
+          <w:sz w:val="20"/>
+          <w:szCs w:val="20"/>
+          <w:lang w:val="en-US"/>
+        </w:rPr>
+        <w:t>aking this into consideration</w:t>
+      </w:r>
+      <w:r>
+        <w:rPr>
+          <w:rFonts w:ascii="NimbusRomNo9L-Regu" w:hAnsi="NimbusRomNo9L-Regu" w:cs="NimbusRomNo9L-Regu"/>
+          <w:color w:val="0000FF"/>
+          <w:sz w:val="20"/>
+          <w:szCs w:val="20"/>
+          <w:lang w:val="en-US"/>
+        </w:rPr>
+        <w:t xml:space="preserve">, we included a new synthetic test </w:t>
+      </w:r>
+      <w:r>
+        <w:rPr>
+          <w:rFonts w:ascii="NimbusRomNo9L-Regu" w:hAnsi="NimbusRomNo9L-Regu" w:cs="NimbusRomNo9L-Regu"/>
+          <w:color w:val="0000FF"/>
+          <w:sz w:val="20"/>
+          <w:szCs w:val="20"/>
+          <w:lang w:val="en-US"/>
+        </w:rPr>
+        <w:t>showing the results obtained by</w:t>
+      </w:r>
+      <w:r>
+        <w:rPr>
+          <w:rFonts w:ascii="NimbusRomNo9L-Regu" w:hAnsi="NimbusRomNo9L-Regu" w:cs="NimbusRomNo9L-Regu"/>
+          <w:color w:val="0000FF"/>
+          <w:sz w:val="20"/>
+          <w:szCs w:val="20"/>
+          <w:lang w:val="en-US"/>
+        </w:rPr>
+        <w:t xml:space="preserve"> our method </w:t>
+      </w:r>
+      <w:r>
+        <w:rPr>
+          <w:rFonts w:ascii="NimbusRomNo9L-Regu" w:hAnsi="NimbusRomNo9L-Regu" w:cs="NimbusRomNo9L-Regu"/>
+          <w:color w:val="0000FF"/>
+          <w:sz w:val="20"/>
+          <w:szCs w:val="20"/>
+          <w:lang w:val="en-US"/>
+        </w:rPr>
+        <w:t>in</w:t>
+      </w:r>
+      <w:r>
+        <w:rPr>
+          <w:rFonts w:ascii="NimbusRomNo9L-Regu" w:hAnsi="NimbusRomNo9L-Regu" w:cs="NimbusRomNo9L-Regu"/>
+          <w:color w:val="0000FF"/>
+          <w:sz w:val="20"/>
+          <w:szCs w:val="20"/>
+          <w:lang w:val="en-US"/>
+        </w:rPr>
+        <w:t xml:space="preserve"> recover</w:t>
+      </w:r>
+      <w:r>
+        <w:rPr>
+          <w:rFonts w:ascii="NimbusRomNo9L-Regu" w:hAnsi="NimbusRomNo9L-Regu" w:cs="NimbusRomNo9L-Regu"/>
+          <w:color w:val="0000FF"/>
+          <w:sz w:val="20"/>
+          <w:szCs w:val="20"/>
+          <w:lang w:val="en-US"/>
+        </w:rPr>
+        <w:t>ing</w:t>
+      </w:r>
+      <w:r>
+        <w:rPr>
+          <w:rFonts w:ascii="NimbusRomNo9L-Regu" w:hAnsi="NimbusRomNo9L-Regu" w:cs="NimbusRomNo9L-Regu"/>
+          <w:color w:val="0000FF"/>
+          <w:sz w:val="20"/>
+          <w:szCs w:val="20"/>
+          <w:lang w:val="en-US"/>
+        </w:rPr>
+        <w:t xml:space="preserve"> t</w:t>
+      </w:r>
+      <w:r>
+        <w:rPr>
+          <w:rFonts w:ascii="NimbusRomNo9L-Regu" w:hAnsi="NimbusRomNo9L-Regu" w:cs="NimbusRomNo9L-Regu"/>
+          <w:color w:val="0000FF"/>
+          <w:sz w:val="20"/>
+          <w:szCs w:val="20"/>
+          <w:lang w:val="en-US"/>
+        </w:rPr>
+        <w:t>he magnetization direction of synthetic bodies which simulate a more significantly overlapping anomaly</w:t>
+      </w:r>
+      <w:r>
+        <w:rPr>
+          <w:rFonts w:ascii="NimbusRomNo9L-Regu" w:hAnsi="NimbusRomNo9L-Regu" w:cs="NimbusRomNo9L-Regu"/>
+          <w:color w:val="0000FF"/>
+          <w:sz w:val="20"/>
+          <w:szCs w:val="20"/>
+          <w:lang w:val="en-US"/>
+        </w:rPr>
+        <w:t>.</w:t>
+      </w:r>
+    </w:p>
+    <w:p>
+      <w:pPr>
+        <w:jc w:val="both"/>
+        <w:rPr>
+          <w:lang w:val="en-GB"/>
+        </w:rPr>
+      </w:pPr>
+    </w:p>
+    <w:p>
+      <w:pPr>
+        <w:jc w:val="both"/>
+      </w:pPr>
+      <w:r>
+        <w:rPr>
+          <w:color w:val="FF0000"/>
+        </w:rPr>
+        <w:t xml:space="preserve">Falta incluir o teste do </w:t>
+      </w:r>
+      <w:proofErr w:type="spellStart"/>
+      <w:r>
+        <w:rPr>
+          <w:color w:val="FF0000"/>
+        </w:rPr>
+        <w:t>Lelièvre</w:t>
+      </w:r>
+      <w:proofErr w:type="spellEnd"/>
+      <w:r>
+        <w:rPr>
+          <w:color w:val="FF0000"/>
+        </w:rPr>
+        <w:t xml:space="preserve"> no manuscrito</w:t>
+      </w:r>
+      <w:r>
+        <w:rPr>
+          <w:color w:val="FF0000"/>
+        </w:rPr>
+        <w:t>.</w:t>
+      </w:r>
+    </w:p>
+    <w:p>
+      <w:pPr>
+        <w:jc w:val="both"/>
+      </w:pPr>
+    </w:p>
+    <w:p>
+      <w:pPr>
+        <w:jc w:val="both"/>
+        <w:rPr>
+          <w:u w:val="single"/>
+          <w:lang w:val="en-GB"/>
+        </w:rPr>
+      </w:pPr>
+      <w:proofErr w:type="gramStart"/>
+      <w:r>
+        <w:rPr>
+          <w:u w:val="single"/>
+          <w:lang w:val="en-GB"/>
+        </w:rPr>
+        <w:t>Section 3.4 Robustness against errors in the centre location.</w:t>
+      </w:r>
+      <w:proofErr w:type="gramEnd"/>
+    </w:p>
+    <w:p>
+      <w:pPr>
+        <w:jc w:val="both"/>
+        <w:rPr>
+          <w:lang w:val="en-GB"/>
+        </w:rPr>
+      </w:pPr>
+      <w:r>
+        <w:rPr>
+          <w:lang w:val="en-GB"/>
+        </w:rPr>
+        <w:t xml:space="preserve">- This is a nice test. However, I'd like to see how well your proposed procedure works here: applying the Euler deconvolution technique to assess the sphere location. Yes, it is of course important to perform the simpler tests with more controls on the variables, but you should also be using the synthetics to demonstrate the behaviour of your proposed procedure for various data characteristics. </w:t>
+      </w:r>
+    </w:p>
+    <w:p>
+      <w:pPr>
+        <w:jc w:val="both"/>
+        <w:rPr>
+          <w:lang w:val="en-GB"/>
+        </w:rPr>
+      </w:pPr>
+    </w:p>
+    <w:p>
+      <w:pPr>
+        <w:jc w:val="both"/>
+        <w:rPr>
+          <w:color w:val="0000FF"/>
+          <w:lang w:val="en-GB"/>
+        </w:rPr>
+      </w:pPr>
+      <w:r>
+        <w:rPr>
+          <w:color w:val="0000FF"/>
+          <w:lang w:val="en-GB"/>
+        </w:rPr>
+        <w:t>Thank you for your suggestion.</w:t>
+      </w:r>
+      <w:r>
+        <w:rPr>
+          <w:color w:val="0000FF"/>
+          <w:lang w:val="en-GB"/>
+        </w:rPr>
+        <w:t xml:space="preserve"> </w:t>
+      </w:r>
+      <w:r>
+        <w:rPr>
+          <w:color w:val="0000FF"/>
+          <w:lang w:val="en-GB"/>
+        </w:rPr>
+        <w:t>In light of this,</w:t>
+      </w:r>
+      <w:r>
+        <w:rPr>
+          <w:color w:val="0000FF"/>
+          <w:lang w:val="en-GB"/>
+        </w:rPr>
+        <w:t xml:space="preserve"> we included a new synthetic test illustrating the performance of our method in recovering the magnetization direction of a more complex source. In this test, we simulated </w:t>
+      </w:r>
+      <w:r>
+        <w:rPr>
+          <w:color w:val="0000FF"/>
+          <w:lang w:val="en-GB"/>
+        </w:rPr>
+        <w:t>an igneous intrusion formed by a sill which is fed by a vertical pipe. This intrusion</w:t>
+      </w:r>
+      <w:r>
+        <w:rPr>
+          <w:color w:val="0000FF"/>
+          <w:lang w:val="en-GB"/>
+        </w:rPr>
+        <w:t xml:space="preserve"> </w:t>
+      </w:r>
+      <w:r>
+        <w:rPr>
+          <w:color w:val="0000FF"/>
+          <w:lang w:val="en-GB"/>
+        </w:rPr>
+        <w:t>is embedded in weakly magnetized sediments that are overlaying a basement</w:t>
+      </w:r>
+      <w:r>
+        <w:rPr>
+          <w:color w:val="0000FF"/>
+          <w:lang w:val="en-GB"/>
+        </w:rPr>
+        <w:t xml:space="preserve"> </w:t>
+      </w:r>
+      <w:r>
+        <w:rPr>
+          <w:color w:val="0000FF"/>
+          <w:lang w:val="en-GB"/>
+        </w:rPr>
+        <w:t>which is magnetized by induction, generating a regional anomaly.</w:t>
+      </w:r>
+    </w:p>
+    <w:p>
+      <w:pPr>
+        <w:jc w:val="both"/>
+        <w:rPr>
+          <w:lang w:val="en-GB"/>
+        </w:rPr>
+      </w:pPr>
+    </w:p>
+    <w:p>
+      <w:pPr>
+        <w:jc w:val="both"/>
+      </w:pPr>
+      <w:r>
+        <w:rPr>
+          <w:color w:val="FF0000"/>
+        </w:rPr>
+        <w:t>Falta incluir o teste da intrusão no manuscrito.</w:t>
+      </w:r>
+    </w:p>
+    <w:p>
+      <w:pPr>
+        <w:jc w:val="both"/>
+      </w:pPr>
+    </w:p>
+    <w:p>
+      <w:pPr>
+        <w:jc w:val="both"/>
+        <w:rPr>
+          <w:lang w:val="en-GB"/>
+        </w:rPr>
+      </w:pPr>
+      <w:r>
+        <w:rPr>
+          <w:lang w:val="en-GB"/>
+        </w:rPr>
+        <w:t xml:space="preserve">What is the location of the sphere calculated through the Euler deconvolution technique and </w:t>
+      </w:r>
+      <w:proofErr w:type="gramStart"/>
+      <w:r>
+        <w:rPr>
+          <w:lang w:val="en-GB"/>
+        </w:rPr>
+        <w:t>how</w:t>
+      </w:r>
+      <w:proofErr w:type="gramEnd"/>
+      <w:r>
+        <w:rPr>
+          <w:lang w:val="en-GB"/>
+        </w:rPr>
+        <w:t xml:space="preserve"> far is it away from the true location? Please include this information in your manuscript.</w:t>
+      </w:r>
+    </w:p>
+    <w:p>
+      <w:pPr>
+        <w:jc w:val="both"/>
+        <w:rPr>
+          <w:lang w:val="en-GB"/>
+        </w:rPr>
+      </w:pPr>
+    </w:p>
+    <w:p>
+      <w:pPr>
+        <w:jc w:val="both"/>
+        <w:rPr>
           <w:color w:val="0000FF"/>
           <w:lang w:val="en-GB"/>
         </w:rPr>
@@ -1762,212 +2451,90 @@
         </w:rPr>
         <w:t xml:space="preserve">Thank you for reviewing. </w:t>
       </w:r>
-    </w:p>
-    <w:p>
-      <w:pPr>
-        <w:jc w:val="both"/>
-        <w:rPr>
-          <w:color w:val="0000FF"/>
-          <w:lang w:val="en-GB"/>
-        </w:rPr>
-      </w:pPr>
-    </w:p>
-    <w:p>
-      <w:pPr>
-        <w:autoSpaceDE w:val="0"/>
-        <w:autoSpaceDN w:val="0"/>
-        <w:adjustRightInd w:val="0"/>
-        <w:spacing w:after="0" w:line="240" w:lineRule="auto"/>
-        <w:rPr>
-          <w:color w:val="0000FF"/>
-          <w:lang w:val="en-US"/>
-        </w:rPr>
-      </w:pPr>
-      <w:r>
-        <w:rPr>
-          <w:color w:val="0000FF"/>
-          <w:lang w:val="en-GB"/>
-        </w:rPr>
-        <w:t xml:space="preserve">The section 3.2 of our manuscript shows the results obtained by </w:t>
-      </w:r>
-      <w:r>
-        <w:rPr>
-          <w:color w:val="0000FF"/>
-          <w:lang w:val="en-GB"/>
-        </w:rPr>
-        <w:t xml:space="preserve">our method in the presence of an interfering anomaly </w:t>
-      </w:r>
-      <w:r>
-        <w:rPr>
-          <w:rFonts w:ascii="NimbusRomNo9L-Regu" w:hAnsi="NimbusRomNo9L-Regu" w:cs="NimbusRomNo9L-Regu"/>
-          <w:color w:val="0000FF"/>
-          <w:sz w:val="20"/>
-          <w:szCs w:val="20"/>
-          <w:lang w:val="en-US"/>
-        </w:rPr>
-        <w:t>which mostly affect the positive signals</w:t>
-      </w:r>
-      <w:r>
-        <w:rPr>
-          <w:rFonts w:ascii="NimbusRomNo9L-Regu" w:hAnsi="NimbusRomNo9L-Regu" w:cs="NimbusRomNo9L-Regu"/>
-          <w:color w:val="0000FF"/>
-          <w:sz w:val="20"/>
-          <w:szCs w:val="20"/>
-          <w:lang w:val="en-US"/>
+      <w:r>
+        <w:rPr>
+          <w:color w:val="0000FF"/>
+          <w:lang w:val="en-GB"/>
+        </w:rPr>
+        <w:t>I</w:t>
+      </w:r>
+      <w:r>
+        <w:rPr>
+          <w:color w:val="0000FF"/>
+          <w:lang w:val="en-GB"/>
+        </w:rPr>
+        <w:t>n this subsection, we analyse how the errors in</w:t>
+      </w:r>
+      <w:r>
+        <w:rPr>
+          <w:color w:val="0000FF"/>
+          <w:lang w:val="en-GB"/>
         </w:rPr>
         <w:t xml:space="preserve"> </w:t>
       </w:r>
       <w:r>
         <w:rPr>
-          <w:rFonts w:ascii="NimbusRomNo9L-Regu" w:hAnsi="NimbusRomNo9L-Regu" w:cs="NimbusRomNo9L-Regu"/>
-          <w:color w:val="0000FF"/>
-          <w:sz w:val="20"/>
-          <w:szCs w:val="20"/>
-          <w:lang w:val="en-US"/>
-        </w:rPr>
-        <w:t>of the original total-field anomaly (Fig. 3a)</w:t>
-      </w:r>
-      <w:r>
-        <w:rPr>
-          <w:rFonts w:ascii="NimbusRomNo9L-Regu" w:hAnsi="NimbusRomNo9L-Regu" w:cs="NimbusRomNo9L-Regu"/>
-          <w:color w:val="0000FF"/>
-          <w:sz w:val="20"/>
-          <w:szCs w:val="20"/>
-          <w:lang w:val="en-US"/>
-        </w:rPr>
-        <w:t xml:space="preserve">. This interfering anomaly is similar to </w:t>
-      </w:r>
-      <w:bookmarkStart w:id="0" w:name="_GoBack"/>
-      <w:bookmarkEnd w:id="0"/>
-    </w:p>
-    <w:p>
-      <w:pPr>
-        <w:jc w:val="both"/>
-        <w:rPr>
-          <w:color w:val="FF0000"/>
-          <w:lang w:val="en-GB"/>
-        </w:rPr>
-      </w:pPr>
-    </w:p>
-    <w:p>
-      <w:pPr>
-        <w:jc w:val="both"/>
-        <w:rPr>
-          <w:lang w:val="en-GB"/>
-        </w:rPr>
-      </w:pPr>
-      <w:r>
-        <w:rPr>
-          <w:color w:val="FF0000"/>
-          <w:lang w:val="en-GB"/>
-        </w:rPr>
-        <w:lastRenderedPageBreak/>
-        <w:t xml:space="preserve">Teste do </w:t>
-      </w:r>
-      <w:proofErr w:type="spellStart"/>
-      <w:r>
-        <w:rPr>
-          <w:color w:val="FF0000"/>
-          <w:lang w:val="en-GB"/>
-        </w:rPr>
-        <w:t>Lelièvre</w:t>
-      </w:r>
-      <w:proofErr w:type="spellEnd"/>
-      <w:r>
-        <w:rPr>
-          <w:color w:val="FF0000"/>
-          <w:lang w:val="en-GB"/>
-        </w:rPr>
-        <w:t>.</w:t>
-      </w:r>
-    </w:p>
-    <w:p>
-      <w:pPr>
-        <w:jc w:val="both"/>
-        <w:rPr>
-          <w:lang w:val="en-GB"/>
-        </w:rPr>
-      </w:pPr>
-    </w:p>
-    <w:p>
-      <w:pPr>
-        <w:jc w:val="both"/>
-        <w:rPr>
-          <w:u w:val="single"/>
-          <w:lang w:val="en-GB"/>
-        </w:rPr>
-      </w:pPr>
-      <w:proofErr w:type="gramStart"/>
-      <w:r>
-        <w:rPr>
-          <w:u w:val="single"/>
-          <w:lang w:val="en-GB"/>
-        </w:rPr>
-        <w:t>Section 3.4 Robustness against errors in the centre location.</w:t>
-      </w:r>
-      <w:proofErr w:type="gramEnd"/>
-    </w:p>
-    <w:p>
-      <w:pPr>
-        <w:jc w:val="both"/>
-        <w:rPr>
-          <w:lang w:val="en-GB"/>
-        </w:rPr>
-      </w:pPr>
-      <w:r>
-        <w:rPr>
-          <w:lang w:val="en-GB"/>
-        </w:rPr>
-        <w:t>- This is a nice test. However, I'd like to see how well your proposed procedure works here: applying the Euler deconvolution technique to assess the sphere location. Yes, it is of course important to perform the simpler tests with more controls on the variables, but you should also be using the synthetics to demonstrate the behaviour of your proposed procedure for various data characteristics. What is the location of the sphere calculated through the Euler deconvolution technique and how far is it away from the true location? Please include this information in your manuscript.</w:t>
-      </w:r>
-    </w:p>
-    <w:p>
-      <w:pPr>
-        <w:jc w:val="both"/>
-        <w:rPr>
-          <w:lang w:val="en-GB"/>
-        </w:rPr>
-      </w:pPr>
-    </w:p>
-    <w:p>
-      <w:pPr>
-        <w:jc w:val="both"/>
-        <w:rPr>
-          <w:lang w:val="en-GB"/>
-        </w:rPr>
-      </w:pPr>
-      <w:proofErr w:type="gramStart"/>
-      <w:r>
-        <w:rPr>
-          <w:color w:val="FF0000"/>
-          <w:lang w:val="en-GB"/>
-        </w:rPr>
-        <w:t xml:space="preserve">Teste </w:t>
-      </w:r>
-      <w:proofErr w:type="spellStart"/>
-      <w:r>
-        <w:rPr>
-          <w:color w:val="FF0000"/>
-          <w:lang w:val="en-GB"/>
-        </w:rPr>
-        <w:t>complex</w:t>
-      </w:r>
-      <w:r>
-        <w:rPr>
-          <w:color w:val="FF0000"/>
-          <w:lang w:val="en-GB"/>
-        </w:rPr>
-        <w:t>o</w:t>
-      </w:r>
-      <w:proofErr w:type="spellEnd"/>
-      <w:r>
-        <w:rPr>
-          <w:color w:val="FF0000"/>
-          <w:lang w:val="en-GB"/>
-        </w:rPr>
-        <w:t>.</w:t>
-      </w:r>
-      <w:proofErr w:type="gramEnd"/>
+          <w:color w:val="0000FF"/>
+          <w:lang w:val="en-GB"/>
+        </w:rPr>
+        <w:t>the coordinates of the centre of the source affect the results</w:t>
+      </w:r>
+      <w:r>
+        <w:rPr>
+          <w:color w:val="0000FF"/>
+          <w:lang w:val="en-GB"/>
+        </w:rPr>
+        <w:t xml:space="preserve"> </w:t>
+      </w:r>
+      <w:r>
+        <w:rPr>
+          <w:color w:val="0000FF"/>
+          <w:lang w:val="en-GB"/>
+        </w:rPr>
+        <w:t>obtained with our method</w:t>
+      </w:r>
+      <w:r>
+        <w:rPr>
+          <w:color w:val="0000FF"/>
+          <w:lang w:val="en-GB"/>
+        </w:rPr>
+        <w:t xml:space="preserve">. The estimated magnetization directions as well as the errors in the location of the source are shown in Figure 7.  We did not estimate the </w:t>
+      </w:r>
+      <w:r>
+        <w:rPr>
+          <w:color w:val="0000FF"/>
+          <w:lang w:val="en-GB"/>
+        </w:rPr>
+        <w:t xml:space="preserve">location of the sphere </w:t>
+      </w:r>
+      <w:r>
+        <w:rPr>
+          <w:color w:val="0000FF"/>
+          <w:lang w:val="en-GB"/>
+        </w:rPr>
+        <w:t>through the Euler deconvolution technique</w:t>
+      </w:r>
+      <w:r>
+        <w:rPr>
+          <w:color w:val="0000FF"/>
+          <w:lang w:val="en-GB"/>
+        </w:rPr>
+        <w:t xml:space="preserve"> because the performance of the Euler </w:t>
+      </w:r>
+      <w:r>
+        <w:rPr>
+          <w:color w:val="0000FF"/>
+          <w:lang w:val="en-GB"/>
+        </w:rPr>
+        <w:t>deconvolution technique</w:t>
+      </w:r>
+      <w:r>
+        <w:rPr>
+          <w:color w:val="0000FF"/>
+          <w:lang w:val="en-GB"/>
+        </w:rPr>
+        <w:t xml:space="preserve"> is out of the scope of our work. </w:t>
+      </w:r>
     </w:p>
     <w:p>
       <w:pPr>
@@ -2014,6 +2581,7 @@
         <w:rPr>
           <w:lang w:val="en-US"/>
         </w:rPr>
+        <w:lastRenderedPageBreak/>
         <w:t>Please fix the following grammatical errors. There may be others.</w:t>
       </w:r>
     </w:p>
@@ -2282,7 +2850,6 @@
         <w:rPr>
           <w:lang w:val="en-US"/>
         </w:rPr>
-        <w:lastRenderedPageBreak/>
         <w:t>"</w:t>
       </w:r>
       <w:proofErr w:type="gramStart"/>

</xml_diff>

<commit_message>
Include the complex test and improve the authors response
</commit_message>
<xml_diff>
--- a/authors-resp-final/Authors_response_final.docx
+++ b/authors-resp-final/Authors_response_final.docx
@@ -1236,7 +1236,212 @@
         <w:jc w:val="both"/>
         <w:rPr>
           <w:rFonts w:cstheme="minorHAnsi"/>
-          <w:color w:val="FF0000"/>
+          <w:color w:val="0000FF"/>
+          <w:lang w:val="en-GB"/>
+        </w:rPr>
+      </w:pPr>
+      <w:r>
+        <w:rPr>
+          <w:rFonts w:cstheme="minorHAnsi"/>
+          <w:color w:val="0000FF"/>
+          <w:lang w:val="en-GB"/>
+        </w:rPr>
+        <w:t xml:space="preserve">Thank you for your suggestion. </w:t>
+      </w:r>
+      <w:r>
+        <w:rPr>
+          <w:rFonts w:cstheme="minorHAnsi"/>
+          <w:color w:val="0000FF"/>
+          <w:lang w:val="en-GB"/>
+        </w:rPr>
+        <w:t>We have decided to maintain the description of the</w:t>
+      </w:r>
+      <w:r>
+        <w:rPr>
+          <w:rFonts w:cstheme="minorHAnsi"/>
+          <w:color w:val="0000FF"/>
+          <w:lang w:val="en-GB"/>
+        </w:rPr>
+        <w:t xml:space="preserve"> forward problem in section 2.1. Although it is similar to other </w:t>
+      </w:r>
+      <w:proofErr w:type="spellStart"/>
+      <w:r>
+        <w:rPr>
+          <w:rFonts w:cstheme="minorHAnsi"/>
+          <w:color w:val="0000FF"/>
+          <w:lang w:val="en-GB"/>
+        </w:rPr>
+        <w:t>discretizations</w:t>
+      </w:r>
+      <w:proofErr w:type="spellEnd"/>
+      <w:r>
+        <w:rPr>
+          <w:rFonts w:cstheme="minorHAnsi"/>
+          <w:color w:val="0000FF"/>
+          <w:lang w:val="en-GB"/>
+        </w:rPr>
+        <w:t xml:space="preserve"> presented by other authors, in our opinion, the details described in section 2.1 are extremely important to make our work reproducible. </w:t>
+      </w:r>
+    </w:p>
+    <w:p>
+      <w:pPr>
+        <w:jc w:val="both"/>
+        <w:rPr>
+          <w:rFonts w:cstheme="minorHAnsi"/>
+          <w:lang w:val="en-GB"/>
+        </w:rPr>
+      </w:pPr>
+    </w:p>
+    <w:p>
+      <w:pPr>
+        <w:jc w:val="both"/>
+        <w:rPr>
+          <w:rFonts w:cstheme="minorHAnsi"/>
+          <w:u w:val="single"/>
+          <w:lang w:val="en-GB"/>
+        </w:rPr>
+      </w:pPr>
+      <w:r>
+        <w:rPr>
+          <w:rFonts w:cstheme="minorHAnsi"/>
+          <w:u w:val="single"/>
+          <w:lang w:val="en-GB"/>
+        </w:rPr>
+        <w:t>Line 297:</w:t>
+      </w:r>
+    </w:p>
+    <w:p>
+      <w:pPr>
+        <w:jc w:val="both"/>
+        <w:rPr>
+          <w:rFonts w:cstheme="minorHAnsi"/>
+          <w:lang w:val="en-GB"/>
+        </w:rPr>
+      </w:pPr>
+      <w:r>
+        <w:rPr>
+          <w:rFonts w:cstheme="minorHAnsi"/>
+          <w:lang w:val="en-GB"/>
+        </w:rPr>
+        <w:t xml:space="preserve">It would be helpful if you explicitly stated, both here and in the abstract, that you are solving an overdetermined inverse problem, i.e. there are fewer dipole sources than there are data observations, 3L&lt; </w:t>
+      </w:r>
+    </w:p>
+    <w:p>
+      <w:pPr>
+        <w:jc w:val="both"/>
+        <w:rPr>
+          <w:rFonts w:cstheme="minorHAnsi"/>
+          <w:lang w:val="en-GB"/>
+        </w:rPr>
+      </w:pPr>
+    </w:p>
+    <w:p>
+      <w:pPr>
+        <w:jc w:val="both"/>
+        <w:rPr>
+          <w:rFonts w:cstheme="minorHAnsi"/>
+          <w:color w:val="0000FF"/>
+          <w:lang w:val="en-GB"/>
+        </w:rPr>
+      </w:pPr>
+      <w:r>
+        <w:rPr>
+          <w:rFonts w:cstheme="minorHAnsi"/>
+          <w:color w:val="0000FF"/>
+          <w:lang w:val="en-GB"/>
+        </w:rPr>
+        <w:t>Thank you. We have explicitly stated that our method is an overdetermined inverse problem.</w:t>
+      </w:r>
+    </w:p>
+    <w:p>
+      <w:pPr>
+        <w:jc w:val="both"/>
+        <w:rPr>
+          <w:rFonts w:cstheme="minorHAnsi"/>
+          <w:lang w:val="en-GB"/>
+        </w:rPr>
+      </w:pPr>
+    </w:p>
+    <w:p>
+      <w:pPr>
+        <w:jc w:val="both"/>
+        <w:rPr>
+          <w:rFonts w:cstheme="minorHAnsi"/>
+          <w:u w:val="single"/>
+          <w:lang w:val="en-GB"/>
+        </w:rPr>
+      </w:pPr>
+      <w:r>
+        <w:rPr>
+          <w:rFonts w:cstheme="minorHAnsi"/>
+          <w:u w:val="single"/>
+          <w:lang w:val="en-GB"/>
+        </w:rPr>
+        <w:t>Line 361:</w:t>
+      </w:r>
+    </w:p>
+    <w:p>
+      <w:pPr>
+        <w:jc w:val="both"/>
+        <w:rPr>
+          <w:rFonts w:cstheme="minorHAnsi"/>
+          <w:lang w:val="en-GB"/>
+        </w:rPr>
+      </w:pPr>
+      <w:r>
+        <w:rPr>
+          <w:rFonts w:cstheme="minorHAnsi"/>
+          <w:lang w:val="en-GB"/>
+        </w:rPr>
+        <w:t>You may want to reference the work of Colin Farquharson on general norms here, because he also applied an L1-type measure to the data misfit term and solved iteratively using IRLS.</w:t>
+      </w:r>
+    </w:p>
+    <w:p>
+      <w:pPr>
+        <w:jc w:val="both"/>
+        <w:rPr>
+          <w:rFonts w:cstheme="minorHAnsi"/>
+          <w:lang w:val="en-GB"/>
+        </w:rPr>
+      </w:pPr>
+      <w:proofErr w:type="gramStart"/>
+      <w:r>
+        <w:rPr>
+          <w:rFonts w:cstheme="minorHAnsi"/>
+          <w:lang w:val="en-GB"/>
+        </w:rPr>
+        <w:t>Farquharson, C.G., and D.W. Oldenburg, 1998.</w:t>
+      </w:r>
+      <w:proofErr w:type="gramEnd"/>
+      <w:r>
+        <w:rPr>
+          <w:rFonts w:cstheme="minorHAnsi"/>
+          <w:lang w:val="en-GB"/>
+        </w:rPr>
+        <w:t xml:space="preserve"> Nonlinear inversion using general measures of data misfit and model structure, Geophysical Journal International, 134, 213-227.</w:t>
+      </w:r>
+    </w:p>
+    <w:p>
+      <w:pPr>
+        <w:jc w:val="both"/>
+        <w:rPr>
+          <w:rFonts w:cstheme="minorHAnsi"/>
+          <w:lang w:val="en-GB"/>
+        </w:rPr>
+      </w:pPr>
+      <w:r>
+        <w:rPr>
+          <w:rFonts w:cstheme="minorHAnsi"/>
+          <w:lang w:val="en-GB"/>
+        </w:rPr>
+        <w:t>http://webmail2.eos.ubc.ca/sites/default/files/Farquharson_1998.pdf</w:t>
+      </w:r>
+    </w:p>
+    <w:p>
+      <w:pPr>
+        <w:jc w:val="both"/>
+        <w:rPr>
+          <w:rFonts w:cstheme="minorHAnsi"/>
           <w:lang w:val="en-GB"/>
         </w:rPr>
       </w:pPr>
@@ -1248,6 +1453,7 @@
           <w:color w:val="FF0000"/>
           <w:lang w:val="en-GB"/>
         </w:rPr>
+        <w:lastRenderedPageBreak/>
         <w:t>Falta</w:t>
       </w:r>
       <w:proofErr w:type="spellEnd"/>
@@ -1266,129 +1472,51 @@
         <w:jc w:val="both"/>
         <w:rPr>
           <w:rFonts w:cstheme="minorHAnsi"/>
-          <w:lang w:val="en-GB"/>
-        </w:rPr>
-      </w:pPr>
-    </w:p>
-    <w:p>
-      <w:pPr>
-        <w:jc w:val="both"/>
-        <w:rPr>
-          <w:rFonts w:cstheme="minorHAnsi"/>
           <w:u w:val="single"/>
           <w:lang w:val="en-GB"/>
         </w:rPr>
       </w:pPr>
-      <w:r>
+    </w:p>
+    <w:p>
+      <w:pPr>
+        <w:jc w:val="both"/>
         <w:rPr>
           <w:rFonts w:cstheme="minorHAnsi"/>
           <w:u w:val="single"/>
           <w:lang w:val="en-GB"/>
         </w:rPr>
-        <w:t>Line 297:</w:t>
-      </w:r>
-    </w:p>
-    <w:p>
-      <w:pPr>
-        <w:jc w:val="both"/>
-        <w:rPr>
-          <w:rFonts w:cstheme="minorHAnsi"/>
-          <w:lang w:val="en-GB"/>
-        </w:rPr>
-      </w:pPr>
-      <w:r>
-        <w:rPr>
-          <w:rFonts w:cstheme="minorHAnsi"/>
-          <w:lang w:val="en-GB"/>
-        </w:rPr>
-        <w:t xml:space="preserve">It would be helpful if you explicitly stated, both here and in the abstract, that you are solving an overdetermined inverse problem, i.e. there are fewer dipole sources than there are data observations, 3L&lt; </w:t>
-      </w:r>
-    </w:p>
-    <w:p>
-      <w:pPr>
-        <w:jc w:val="both"/>
-        <w:rPr>
-          <w:rFonts w:cstheme="minorHAnsi"/>
-          <w:lang w:val="en-GB"/>
-        </w:rPr>
-      </w:pPr>
-    </w:p>
-    <w:p>
-      <w:pPr>
-        <w:jc w:val="both"/>
-        <w:rPr>
-          <w:rFonts w:cstheme="minorHAnsi"/>
-          <w:color w:val="0000FF"/>
-          <w:lang w:val="en-GB"/>
-        </w:rPr>
-      </w:pPr>
-      <w:r>
-        <w:rPr>
-          <w:rFonts w:cstheme="minorHAnsi"/>
-          <w:color w:val="0000FF"/>
-          <w:lang w:val="en-GB"/>
-        </w:rPr>
-        <w:t>Thank you. We have explicitly stated that our method is an overdetermined inverse problem.</w:t>
-      </w:r>
-    </w:p>
-    <w:p>
-      <w:pPr>
-        <w:jc w:val="both"/>
-        <w:rPr>
-          <w:rFonts w:cstheme="minorHAnsi"/>
-          <w:lang w:val="en-GB"/>
-        </w:rPr>
-      </w:pPr>
-    </w:p>
-    <w:p>
-      <w:pPr>
-        <w:jc w:val="both"/>
+      </w:pPr>
+      <w:r>
         <w:rPr>
           <w:rFonts w:cstheme="minorHAnsi"/>
           <w:u w:val="single"/>
           <w:lang w:val="en-GB"/>
         </w:rPr>
-      </w:pPr>
-      <w:r>
-        <w:rPr>
-          <w:rFonts w:cstheme="minorHAnsi"/>
-          <w:u w:val="single"/>
-          <w:lang w:val="en-GB"/>
-        </w:rPr>
-        <w:t>Line 361:</w:t>
-      </w:r>
-    </w:p>
-    <w:p>
-      <w:pPr>
-        <w:jc w:val="both"/>
-        <w:rPr>
-          <w:rFonts w:cstheme="minorHAnsi"/>
-          <w:lang w:val="en-GB"/>
-        </w:rPr>
-      </w:pPr>
-      <w:r>
-        <w:rPr>
-          <w:rFonts w:cstheme="minorHAnsi"/>
-          <w:lang w:val="en-GB"/>
-        </w:rPr>
-        <w:t>You may want to reference the work of Colin Farquharson on general norms here, because he also applied an L1-type measure to the data misfit term and solved iteratively using IRLS.</w:t>
-      </w:r>
-    </w:p>
-    <w:p>
-      <w:pPr>
-        <w:jc w:val="both"/>
-        <w:rPr>
-          <w:rFonts w:cstheme="minorHAnsi"/>
-          <w:lang w:val="en-GB"/>
-        </w:rPr>
-      </w:pPr>
+        <w:t>Line 365:</w:t>
+      </w:r>
+    </w:p>
+    <w:p>
+      <w:pPr>
+        <w:jc w:val="both"/>
+        <w:rPr>
+          <w:rFonts w:cstheme="minorHAnsi"/>
+          <w:lang w:val="en-GB"/>
+        </w:rPr>
+      </w:pPr>
+      <w:r>
+        <w:rPr>
+          <w:rFonts w:cstheme="minorHAnsi"/>
+          <w:lang w:val="en-GB"/>
+        </w:rPr>
+        <w:t xml:space="preserve">"The magnetization vectors are represented in Cartesian </w:t>
+      </w:r>
       <w:proofErr w:type="gramStart"/>
       <w:r>
         <w:rPr>
           <w:rFonts w:cstheme="minorHAnsi"/>
           <w:lang w:val="en-GB"/>
         </w:rPr>
-        <w:t>Farquharson, C.G., and D.W. Oldenburg, 1998.</w:t>
+        <w:t>coordinates,</w:t>
       </w:r>
       <w:proofErr w:type="gramEnd"/>
       <w:r>
@@ -1396,30 +1524,40 @@
           <w:rFonts w:cstheme="minorHAnsi"/>
           <w:lang w:val="en-GB"/>
         </w:rPr>
-        <w:t xml:space="preserve"> Nonlinear inversion using general measures of data misfit and model structure, Geophysical Journal International, 134, 213-227.</w:t>
-      </w:r>
-    </w:p>
-    <w:p>
-      <w:pPr>
-        <w:jc w:val="both"/>
-        <w:rPr>
-          <w:rFonts w:cstheme="minorHAnsi"/>
-          <w:lang w:val="en-GB"/>
-        </w:rPr>
-      </w:pPr>
-      <w:r>
-        <w:rPr>
-          <w:rFonts w:cstheme="minorHAnsi"/>
-          <w:lang w:val="en-GB"/>
-        </w:rPr>
-        <w:t>http://webmail2.eos.ubc.ca/sites/default/files/Farquharson_1998.pdf</w:t>
-      </w:r>
-    </w:p>
-    <w:p>
-      <w:pPr>
-        <w:jc w:val="both"/>
-        <w:rPr>
-          <w:rFonts w:cstheme="minorHAnsi"/>
+        <w:t xml:space="preserve"> however they are commonly represented in terms of its intensity, declination and inclination."</w:t>
+      </w:r>
+    </w:p>
+    <w:p>
+      <w:pPr>
+        <w:jc w:val="both"/>
+        <w:rPr>
+          <w:rFonts w:cstheme="minorHAnsi"/>
+          <w:lang w:val="en-GB"/>
+        </w:rPr>
+      </w:pPr>
+      <w:r>
+        <w:rPr>
+          <w:rFonts w:cstheme="minorHAnsi"/>
+          <w:lang w:val="en-GB"/>
+        </w:rPr>
+        <w:t>- Please provide references in which the magnetization vector is represented by parameters in spherical coordinate systems, and indicate the advantages or disadvantages of such an approach versus using a Cartesian representation.</w:t>
+      </w:r>
+    </w:p>
+    <w:p>
+      <w:pPr>
+        <w:jc w:val="both"/>
+        <w:rPr>
+          <w:rFonts w:cstheme="minorHAnsi"/>
+          <w:lang w:val="en-GB"/>
+        </w:rPr>
+      </w:pPr>
+    </w:p>
+    <w:p>
+      <w:pPr>
+        <w:jc w:val="both"/>
+        <w:rPr>
+          <w:rFonts w:cstheme="minorHAnsi"/>
+          <w:color w:val="FF0000"/>
           <w:lang w:val="en-GB"/>
         </w:rPr>
       </w:pPr>
@@ -1449,481 +1587,386 @@
         <w:jc w:val="both"/>
         <w:rPr>
           <w:rFonts w:cstheme="minorHAnsi"/>
+          <w:lang w:val="en-GB"/>
+        </w:rPr>
+      </w:pPr>
+    </w:p>
+    <w:p>
+      <w:pPr>
+        <w:jc w:val="both"/>
+        <w:rPr>
+          <w:rFonts w:cstheme="minorHAnsi"/>
+          <w:lang w:val="en-GB"/>
+        </w:rPr>
+      </w:pPr>
+      <w:r>
+        <w:rPr>
+          <w:rFonts w:cstheme="minorHAnsi"/>
+          <w:lang w:val="en-GB"/>
+        </w:rPr>
+        <w:t>- Using a spherical framework introduces additional nonlinearity into the problem. How does this affect convergence of the iterative inverse solution? Is convergence guaranteed? Are multiple minima introduced and, if so, are they problematic? Does this suggest that a global optimization strategy should be preferred? Please address these questions in your manuscript.</w:t>
+      </w:r>
+    </w:p>
+    <w:p>
+      <w:pPr>
+        <w:jc w:val="both"/>
+        <w:rPr>
+          <w:rFonts w:cstheme="minorHAnsi"/>
+          <w:lang w:val="en-GB"/>
+        </w:rPr>
+      </w:pPr>
+    </w:p>
+    <w:p>
+      <w:pPr>
+        <w:jc w:val="both"/>
+        <w:rPr>
+          <w:rFonts w:cstheme="minorHAnsi"/>
+          <w:color w:val="0000FF"/>
+          <w:lang w:val="en-GB"/>
+        </w:rPr>
+      </w:pPr>
+      <w:r>
+        <w:rPr>
+          <w:rFonts w:cstheme="minorHAnsi"/>
+          <w:color w:val="0000FF"/>
+          <w:lang w:val="en-GB"/>
+        </w:rPr>
+        <w:t xml:space="preserve">Thank you for reviewing. </w:t>
+      </w:r>
+      <w:r>
+        <w:rPr>
+          <w:rFonts w:cstheme="minorHAnsi"/>
+          <w:color w:val="0000FF"/>
+          <w:lang w:val="en-GB"/>
+        </w:rPr>
+        <w:t xml:space="preserve">The use of a spherical framework would introduce nonlinearity into </w:t>
+      </w:r>
+      <w:r>
+        <w:rPr>
+          <w:rFonts w:cstheme="minorHAnsi"/>
+          <w:color w:val="0000FF"/>
+          <w:lang w:val="en-GB"/>
+        </w:rPr>
+        <w:t xml:space="preserve">the </w:t>
+      </w:r>
+      <w:r>
+        <w:rPr>
+          <w:rFonts w:cstheme="minorHAnsi"/>
+          <w:color w:val="0000FF"/>
+          <w:lang w:val="en-GB"/>
+        </w:rPr>
+        <w:t>problem if the intensity, inclination and declination were the parameters</w:t>
+      </w:r>
+      <w:r>
+        <w:rPr>
+          <w:rFonts w:cstheme="minorHAnsi"/>
+          <w:color w:val="0000FF"/>
+          <w:lang w:val="en-GB"/>
+        </w:rPr>
+        <w:t xml:space="preserve"> to be estimated</w:t>
+      </w:r>
+      <w:r>
+        <w:rPr>
+          <w:rFonts w:cstheme="minorHAnsi"/>
+          <w:color w:val="0000FF"/>
+          <w:lang w:val="en-GB"/>
+        </w:rPr>
+        <w:t>. In our method, we estimate the Cartesian coordinate</w:t>
+      </w:r>
+      <w:r>
+        <w:rPr>
+          <w:rFonts w:cstheme="minorHAnsi"/>
+          <w:color w:val="0000FF"/>
+          <w:lang w:val="en-GB"/>
+        </w:rPr>
+        <w:t xml:space="preserve">s of the vectors </w:t>
+      </w:r>
+      <w:proofErr w:type="spellStart"/>
+      <w:r>
+        <w:rPr>
+          <w:rFonts w:cstheme="minorHAnsi"/>
+          <w:b/>
+          <w:i/>
+          <w:color w:val="0000FF"/>
+          <w:lang w:val="en-GB"/>
+        </w:rPr>
+        <w:t>h</w:t>
+      </w:r>
+      <w:r>
+        <w:rPr>
+          <w:rFonts w:cstheme="minorHAnsi"/>
+          <w:i/>
+          <w:color w:val="0000FF"/>
+          <w:vertAlign w:val="superscript"/>
+          <w:lang w:val="en-GB"/>
+        </w:rPr>
+        <w:t>j</w:t>
+      </w:r>
+      <w:proofErr w:type="spellEnd"/>
+      <w:r>
+        <w:rPr>
+          <w:rFonts w:cstheme="minorHAnsi"/>
+          <w:color w:val="0000FF"/>
+          <w:lang w:val="en-GB"/>
+        </w:rPr>
+        <w:t xml:space="preserve"> (Eq. 12), resulting in a linear inverse problem. We do not solve a</w:t>
+      </w:r>
+      <w:r>
+        <w:rPr>
+          <w:rFonts w:cstheme="minorHAnsi"/>
+          <w:color w:val="0000FF"/>
+          <w:lang w:val="en-GB"/>
+        </w:rPr>
+        <w:t>n</w:t>
+      </w:r>
+      <w:r>
+        <w:rPr>
+          <w:rFonts w:cstheme="minorHAnsi"/>
+          <w:color w:val="0000FF"/>
+          <w:lang w:val="en-GB"/>
+        </w:rPr>
+        <w:t xml:space="preserve"> </w:t>
+      </w:r>
+      <w:r>
+        <w:rPr>
+          <w:rFonts w:cstheme="minorHAnsi"/>
+          <w:color w:val="0000FF"/>
+          <w:lang w:val="en-GB"/>
+        </w:rPr>
+        <w:t xml:space="preserve">iterative </w:t>
+      </w:r>
+      <w:r>
+        <w:rPr>
+          <w:rFonts w:cstheme="minorHAnsi"/>
+          <w:color w:val="0000FF"/>
+          <w:lang w:val="en-GB"/>
+        </w:rPr>
+        <w:t xml:space="preserve">nonlinear inverse problem to estimate the intensity, inclination and declination of the magnetization vectors of the sources. We just represent the </w:t>
+      </w:r>
+      <w:r>
+        <w:rPr>
+          <w:rFonts w:cstheme="minorHAnsi"/>
+          <w:color w:val="0000FF"/>
+          <w:lang w:val="en-GB"/>
+        </w:rPr>
+        <w:t>least-squares and robust estimates in spherical coordinates for convenience, as pointed out in the line 368 of our manuscript.</w:t>
+      </w:r>
+      <w:r>
+        <w:rPr>
+          <w:rFonts w:cstheme="minorHAnsi"/>
+          <w:color w:val="0000FF"/>
+          <w:lang w:val="en-GB"/>
+        </w:rPr>
+        <w:t xml:space="preserve"> </w:t>
+      </w:r>
+      <w:r>
+        <w:rPr>
+          <w:rFonts w:cstheme="minorHAnsi"/>
+          <w:color w:val="0000FF"/>
+          <w:lang w:val="en-GB"/>
+        </w:rPr>
+        <w:t xml:space="preserve">We have </w:t>
+      </w:r>
+      <w:r>
+        <w:rPr>
+          <w:rFonts w:cstheme="minorHAnsi"/>
+          <w:color w:val="0000FF"/>
+          <w:lang w:val="en-GB"/>
+        </w:rPr>
+        <w:t xml:space="preserve">introduced some sentences </w:t>
+      </w:r>
+      <w:r>
+        <w:rPr>
+          <w:rFonts w:cstheme="minorHAnsi"/>
+          <w:color w:val="0000FF"/>
+          <w:lang w:val="en-GB"/>
+        </w:rPr>
+        <w:t xml:space="preserve">in </w:t>
+      </w:r>
+      <w:r>
+        <w:rPr>
+          <w:rFonts w:cstheme="minorHAnsi"/>
+          <w:color w:val="0000FF"/>
+          <w:lang w:val="en-GB"/>
+        </w:rPr>
+        <w:t>order to clarify this point</w:t>
+      </w:r>
+      <w:r>
+        <w:rPr>
+          <w:rFonts w:cstheme="minorHAnsi"/>
+          <w:color w:val="0000FF"/>
+          <w:lang w:val="en-GB"/>
+        </w:rPr>
+        <w:t>.</w:t>
+      </w:r>
+    </w:p>
+    <w:p>
+      <w:pPr>
+        <w:jc w:val="both"/>
+        <w:rPr>
+          <w:rFonts w:cstheme="minorHAnsi"/>
+          <w:lang w:val="en-GB"/>
+        </w:rPr>
+      </w:pPr>
+    </w:p>
+    <w:p>
+      <w:pPr>
+        <w:jc w:val="both"/>
+        <w:rPr>
+          <w:rFonts w:cstheme="minorHAnsi"/>
           <w:u w:val="single"/>
           <w:lang w:val="en-GB"/>
         </w:rPr>
       </w:pPr>
+      <w:proofErr w:type="gramStart"/>
       <w:r>
         <w:rPr>
           <w:rFonts w:cstheme="minorHAnsi"/>
           <w:u w:val="single"/>
           <w:lang w:val="en-GB"/>
         </w:rPr>
-        <w:t>Line 365:</w:t>
-      </w:r>
-    </w:p>
-    <w:p>
-      <w:pPr>
-        <w:jc w:val="both"/>
-        <w:rPr>
-          <w:rFonts w:cstheme="minorHAnsi"/>
-          <w:lang w:val="en-GB"/>
-        </w:rPr>
-      </w:pPr>
-      <w:r>
-        <w:rPr>
-          <w:rFonts w:cstheme="minorHAnsi"/>
-          <w:lang w:val="en-GB"/>
+        <w:t>Section 3.2 Robustness against interfering anomalies.</w:t>
+      </w:r>
+      <w:proofErr w:type="gramEnd"/>
+    </w:p>
+    <w:p>
+      <w:pPr>
+        <w:jc w:val="both"/>
+        <w:rPr>
+          <w:rFonts w:cstheme="minorHAnsi"/>
+          <w:lang w:val="en-GB"/>
+        </w:rPr>
+      </w:pPr>
+      <w:r>
+        <w:rPr>
+          <w:rFonts w:cstheme="minorHAnsi"/>
+          <w:lang w:val="en-GB"/>
+        </w:rPr>
+        <w:t>- I would like to see a test where the assumption of dipole source is still honoured but the two (or more) dipole responses are significantly overlapping. This is what I was expecting when you refer to "interfering anomalies". I think some further research needs to be made into the behaviour of your methods under such a situation.</w:t>
+      </w:r>
+    </w:p>
+    <w:p>
+      <w:pPr>
+        <w:jc w:val="both"/>
+        <w:rPr>
+          <w:rFonts w:cstheme="minorHAnsi"/>
+          <w:lang w:val="en-GB"/>
+        </w:rPr>
+      </w:pPr>
+    </w:p>
+    <w:p>
+      <w:pPr>
+        <w:jc w:val="both"/>
+        <w:rPr>
+          <w:rFonts w:cstheme="minorHAnsi"/>
+          <w:color w:val="0000FF"/>
+          <w:lang w:val="en-US"/>
+        </w:rPr>
+      </w:pPr>
+      <w:r>
+        <w:rPr>
+          <w:rFonts w:cstheme="minorHAnsi"/>
+          <w:color w:val="0000FF"/>
+          <w:lang w:val="en-GB"/>
+        </w:rPr>
+        <w:t>T</w:t>
+      </w:r>
+      <w:r>
+        <w:rPr>
+          <w:rFonts w:cstheme="minorHAnsi"/>
+          <w:color w:val="0000FF"/>
+          <w:lang w:val="en-GB"/>
+        </w:rPr>
+        <w:t>hank you for reviewing</w:t>
+      </w:r>
+      <w:r>
+        <w:rPr>
+          <w:rFonts w:cstheme="minorHAnsi"/>
+          <w:color w:val="0000FF"/>
+          <w:lang w:val="en-GB"/>
+        </w:rPr>
+        <w:t>. We partially agree with your comment. T</w:t>
+      </w:r>
+      <w:r>
+        <w:rPr>
+          <w:rFonts w:cstheme="minorHAnsi"/>
+          <w:color w:val="0000FF"/>
+          <w:lang w:val="en-GB"/>
+        </w:rPr>
+        <w:t xml:space="preserve">he section 3.2 of our manuscript shows the results obtained by </w:t>
+      </w:r>
+      <w:r>
+        <w:rPr>
+          <w:rFonts w:cstheme="minorHAnsi"/>
+          <w:color w:val="0000FF"/>
+          <w:lang w:val="en-GB"/>
+        </w:rPr>
+        <w:t xml:space="preserve">our method in the presence of an interfering anomaly </w:t>
+      </w:r>
+      <w:r>
+        <w:rPr>
+          <w:rFonts w:cstheme="minorHAnsi"/>
+          <w:color w:val="0000FF"/>
+          <w:lang w:val="en-GB"/>
+        </w:rPr>
+        <w:t xml:space="preserve">(Fig. 3b) </w:t>
+      </w:r>
+      <w:r>
+        <w:rPr>
+          <w:rFonts w:cstheme="minorHAnsi"/>
+          <w:color w:val="0000FF"/>
+          <w:lang w:val="en-US"/>
+        </w:rPr>
+        <w:t xml:space="preserve">which mostly affect the positive signals of the original total-field anomaly </w:t>
+      </w:r>
+      <w:bookmarkStart w:id="0" w:name="_GoBack"/>
+      <w:bookmarkEnd w:id="0"/>
+      <w:r>
+        <w:rPr>
+          <w:rFonts w:cstheme="minorHAnsi"/>
+          <w:color w:val="0000FF"/>
+          <w:lang w:val="en-US"/>
+        </w:rPr>
+        <w:t>(Fig. 3a)</w:t>
+      </w:r>
+      <w:r>
+        <w:rPr>
+          <w:rFonts w:cstheme="minorHAnsi"/>
+          <w:color w:val="0000FF"/>
+          <w:lang w:val="en-US"/>
+        </w:rPr>
+        <w:t>. This interference disturbs the dipolar pattern of the original total-field anomaly</w:t>
+      </w:r>
+      <w:r>
+        <w:rPr>
+          <w:rFonts w:cstheme="minorHAnsi"/>
+          <w:color w:val="0000FF"/>
+          <w:lang w:val="en-US"/>
+        </w:rPr>
+        <w:t xml:space="preserve">. </w:t>
+      </w:r>
+      <w:r>
+        <w:rPr>
+          <w:rFonts w:cstheme="minorHAnsi"/>
+          <w:color w:val="0000FF"/>
+          <w:lang w:val="en-US"/>
         </w:rPr>
         <w:lastRenderedPageBreak/>
-        <w:t xml:space="preserve">"The magnetization vectors are represented in Cartesian </w:t>
-      </w:r>
-      <w:proofErr w:type="gramStart"/>
-      <w:r>
-        <w:rPr>
-          <w:rFonts w:cstheme="minorHAnsi"/>
-          <w:lang w:val="en-GB"/>
-        </w:rPr>
-        <w:t>coordinates,</w:t>
-      </w:r>
-      <w:proofErr w:type="gramEnd"/>
-      <w:r>
-        <w:rPr>
-          <w:rFonts w:cstheme="minorHAnsi"/>
-          <w:lang w:val="en-GB"/>
-        </w:rPr>
-        <w:t xml:space="preserve"> however they are commonly represented in terms of its intensity, declination and inclination."</w:t>
-      </w:r>
-    </w:p>
-    <w:p>
-      <w:pPr>
-        <w:jc w:val="both"/>
-        <w:rPr>
-          <w:rFonts w:cstheme="minorHAnsi"/>
-          <w:lang w:val="en-GB"/>
-        </w:rPr>
-      </w:pPr>
-      <w:r>
-        <w:rPr>
-          <w:rFonts w:cstheme="minorHAnsi"/>
-          <w:lang w:val="en-GB"/>
-        </w:rPr>
-        <w:t>- Please provide references in which the magnetization vector is represented by parameters in spherical coordinate systems, and indicate the advantages or disadvantages of such an approach versus using a Cartesian representation.</w:t>
-      </w:r>
-    </w:p>
-    <w:p>
-      <w:pPr>
-        <w:jc w:val="both"/>
-        <w:rPr>
-          <w:rFonts w:cstheme="minorHAnsi"/>
-          <w:lang w:val="en-GB"/>
-        </w:rPr>
-      </w:pPr>
-    </w:p>
-    <w:p>
-      <w:pPr>
-        <w:jc w:val="both"/>
-        <w:rPr>
-          <w:rFonts w:cstheme="minorHAnsi"/>
-          <w:color w:val="FF0000"/>
-          <w:lang w:val="en-GB"/>
-        </w:rPr>
-      </w:pPr>
+        <w:t>Besides, t</w:t>
+      </w:r>
+      <w:r>
+        <w:rPr>
+          <w:rFonts w:cstheme="minorHAnsi"/>
+          <w:color w:val="0000FF"/>
+          <w:lang w:val="en-US"/>
+        </w:rPr>
+        <w:t xml:space="preserve">he total-field anomaly without interference (Fig. 3a) varies from ~ -1550 </w:t>
+      </w:r>
       <w:proofErr w:type="spellStart"/>
       <w:proofErr w:type="gramStart"/>
       <w:r>
         <w:rPr>
           <w:rFonts w:cstheme="minorHAnsi"/>
-          <w:color w:val="FF0000"/>
-          <w:lang w:val="en-GB"/>
-        </w:rPr>
-        <w:t>Falta</w:t>
-      </w:r>
-      <w:proofErr w:type="spellEnd"/>
-      <w:r>
-        <w:rPr>
-          <w:rFonts w:cstheme="minorHAnsi"/>
-          <w:color w:val="FF0000"/>
-          <w:lang w:val="en-GB"/>
-        </w:rPr>
-        <w:t xml:space="preserve"> responder.</w:t>
-      </w:r>
-      <w:proofErr w:type="gramEnd"/>
-    </w:p>
-    <w:p>
-      <w:pPr>
-        <w:jc w:val="both"/>
-        <w:rPr>
-          <w:rFonts w:cstheme="minorHAnsi"/>
-          <w:lang w:val="en-GB"/>
-        </w:rPr>
-      </w:pPr>
-    </w:p>
-    <w:p>
-      <w:pPr>
-        <w:jc w:val="both"/>
-        <w:rPr>
-          <w:rFonts w:cstheme="minorHAnsi"/>
-          <w:lang w:val="en-GB"/>
-        </w:rPr>
-      </w:pPr>
-      <w:r>
-        <w:rPr>
-          <w:rFonts w:cstheme="minorHAnsi"/>
-          <w:lang w:val="en-GB"/>
-        </w:rPr>
-        <w:t>- Using a spherical framework introduces additional nonlinearity into the problem. How does this affect convergence of the iterative inverse solution? Is convergence guaranteed? Are multiple minima introduced and, if so, are they problematic? Does this suggest that a global optimization strategy should be preferred? Please address these questions in your manuscript.</w:t>
-      </w:r>
-    </w:p>
-    <w:p>
-      <w:pPr>
-        <w:jc w:val="both"/>
-        <w:rPr>
-          <w:rFonts w:cstheme="minorHAnsi"/>
-          <w:lang w:val="en-GB"/>
-        </w:rPr>
-      </w:pPr>
-    </w:p>
-    <w:p>
-      <w:pPr>
-        <w:jc w:val="both"/>
-        <w:rPr>
-          <w:rFonts w:cstheme="minorHAnsi"/>
-          <w:color w:val="0000FF"/>
-          <w:lang w:val="en-GB"/>
-        </w:rPr>
-      </w:pPr>
-      <w:r>
-        <w:rPr>
-          <w:rFonts w:cstheme="minorHAnsi"/>
-          <w:color w:val="0000FF"/>
-          <w:lang w:val="en-GB"/>
-        </w:rPr>
-        <w:t xml:space="preserve">Thank you for reviewing. </w:t>
-      </w:r>
-      <w:r>
-        <w:rPr>
-          <w:rFonts w:cstheme="minorHAnsi"/>
-          <w:color w:val="0000FF"/>
-          <w:lang w:val="en-GB"/>
-        </w:rPr>
-        <w:t xml:space="preserve">The use of a spherical framework would introduce nonlinearity into </w:t>
-      </w:r>
-      <w:r>
-        <w:rPr>
-          <w:rFonts w:cstheme="minorHAnsi"/>
-          <w:color w:val="0000FF"/>
-          <w:lang w:val="en-GB"/>
-        </w:rPr>
-        <w:t xml:space="preserve">the </w:t>
-      </w:r>
-      <w:r>
-        <w:rPr>
-          <w:rFonts w:cstheme="minorHAnsi"/>
-          <w:color w:val="0000FF"/>
-          <w:lang w:val="en-GB"/>
-        </w:rPr>
-        <w:t>problem if the intensity, inclination and declination were the parameters</w:t>
-      </w:r>
-      <w:r>
-        <w:rPr>
-          <w:rFonts w:cstheme="minorHAnsi"/>
-          <w:color w:val="0000FF"/>
-          <w:lang w:val="en-GB"/>
-        </w:rPr>
-        <w:t xml:space="preserve"> to be estimated</w:t>
-      </w:r>
-      <w:r>
-        <w:rPr>
-          <w:rFonts w:cstheme="minorHAnsi"/>
-          <w:color w:val="0000FF"/>
-          <w:lang w:val="en-GB"/>
-        </w:rPr>
-        <w:t>. In our method, we estimate the Cartesian coordinate</w:t>
-      </w:r>
-      <w:r>
-        <w:rPr>
-          <w:rFonts w:cstheme="minorHAnsi"/>
-          <w:color w:val="0000FF"/>
-          <w:lang w:val="en-GB"/>
-        </w:rPr>
-        <w:t xml:space="preserve">s of the vectors </w:t>
-      </w:r>
-      <w:proofErr w:type="spellStart"/>
-      <w:r>
-        <w:rPr>
-          <w:rFonts w:cstheme="minorHAnsi"/>
-          <w:b/>
-          <w:i/>
-          <w:color w:val="0000FF"/>
-          <w:lang w:val="en-GB"/>
-        </w:rPr>
-        <w:t>h</w:t>
-      </w:r>
-      <w:r>
-        <w:rPr>
-          <w:rFonts w:cstheme="minorHAnsi"/>
-          <w:i/>
-          <w:color w:val="0000FF"/>
-          <w:vertAlign w:val="superscript"/>
-          <w:lang w:val="en-GB"/>
-        </w:rPr>
-        <w:t>j</w:t>
-      </w:r>
-      <w:proofErr w:type="spellEnd"/>
-      <w:r>
-        <w:rPr>
-          <w:rFonts w:cstheme="minorHAnsi"/>
-          <w:color w:val="0000FF"/>
-          <w:lang w:val="en-GB"/>
-        </w:rPr>
-        <w:t xml:space="preserve"> (Eq. 12), resulting in a linear inverse problem. We do not solve a</w:t>
-      </w:r>
-      <w:r>
-        <w:rPr>
-          <w:rFonts w:cstheme="minorHAnsi"/>
-          <w:color w:val="0000FF"/>
-          <w:lang w:val="en-GB"/>
-        </w:rPr>
-        <w:t>n</w:t>
-      </w:r>
-      <w:r>
-        <w:rPr>
-          <w:rFonts w:cstheme="minorHAnsi"/>
-          <w:color w:val="0000FF"/>
-          <w:lang w:val="en-GB"/>
-        </w:rPr>
-        <w:t xml:space="preserve"> </w:t>
-      </w:r>
-      <w:r>
-        <w:rPr>
-          <w:rFonts w:cstheme="minorHAnsi"/>
-          <w:color w:val="0000FF"/>
-          <w:lang w:val="en-GB"/>
-        </w:rPr>
-        <w:t xml:space="preserve">iterative </w:t>
-      </w:r>
-      <w:r>
-        <w:rPr>
-          <w:rFonts w:cstheme="minorHAnsi"/>
-          <w:color w:val="0000FF"/>
-          <w:lang w:val="en-GB"/>
-        </w:rPr>
-        <w:t xml:space="preserve">nonlinear inverse problem to estimate the intensity, inclination and declination of the magnetization vectors of the sources. We just represent the </w:t>
-      </w:r>
-      <w:r>
-        <w:rPr>
-          <w:rFonts w:cstheme="minorHAnsi"/>
-          <w:color w:val="0000FF"/>
-          <w:lang w:val="en-GB"/>
-        </w:rPr>
-        <w:t>least-squares and robust estimates in spherical coordinates for convenience, as pointed out in the line 368 of our manuscript.</w:t>
-      </w:r>
-      <w:r>
-        <w:rPr>
-          <w:rFonts w:cstheme="minorHAnsi"/>
-          <w:color w:val="0000FF"/>
-          <w:lang w:val="en-GB"/>
-        </w:rPr>
-        <w:t xml:space="preserve"> </w:t>
-      </w:r>
-      <w:r>
-        <w:rPr>
-          <w:rFonts w:cstheme="minorHAnsi"/>
-          <w:color w:val="0000FF"/>
-          <w:lang w:val="en-GB"/>
-        </w:rPr>
-        <w:t xml:space="preserve">We have </w:t>
-      </w:r>
-      <w:r>
-        <w:rPr>
-          <w:rFonts w:cstheme="minorHAnsi"/>
-          <w:color w:val="0000FF"/>
-          <w:lang w:val="en-GB"/>
-        </w:rPr>
-        <w:t xml:space="preserve">introduced some sentences </w:t>
-      </w:r>
-      <w:r>
-        <w:rPr>
-          <w:rFonts w:cstheme="minorHAnsi"/>
-          <w:color w:val="0000FF"/>
-          <w:lang w:val="en-GB"/>
-        </w:rPr>
-        <w:t xml:space="preserve">in </w:t>
-      </w:r>
-      <w:r>
-        <w:rPr>
-          <w:rFonts w:cstheme="minorHAnsi"/>
-          <w:color w:val="0000FF"/>
-          <w:lang w:val="en-GB"/>
-        </w:rPr>
-        <w:t>order to clarify this point</w:t>
-      </w:r>
-      <w:r>
-        <w:rPr>
-          <w:rFonts w:cstheme="minorHAnsi"/>
-          <w:color w:val="0000FF"/>
-          <w:lang w:val="en-GB"/>
-        </w:rPr>
-        <w:t>.</w:t>
-      </w:r>
-    </w:p>
-    <w:p>
-      <w:pPr>
-        <w:jc w:val="both"/>
-        <w:rPr>
-          <w:rFonts w:cstheme="minorHAnsi"/>
-          <w:lang w:val="en-GB"/>
-        </w:rPr>
-      </w:pPr>
-    </w:p>
-    <w:p>
-      <w:pPr>
-        <w:jc w:val="both"/>
-        <w:rPr>
-          <w:rFonts w:cstheme="minorHAnsi"/>
-          <w:u w:val="single"/>
-          <w:lang w:val="en-GB"/>
-        </w:rPr>
-      </w:pPr>
-      <w:proofErr w:type="gramStart"/>
-      <w:r>
-        <w:rPr>
-          <w:rFonts w:cstheme="minorHAnsi"/>
-          <w:u w:val="single"/>
-          <w:lang w:val="en-GB"/>
-        </w:rPr>
-        <w:t>Section 3.2 Robustness against interfering anomalies.</w:t>
-      </w:r>
-      <w:proofErr w:type="gramEnd"/>
-    </w:p>
-    <w:p>
-      <w:pPr>
-        <w:jc w:val="both"/>
-        <w:rPr>
-          <w:rFonts w:cstheme="minorHAnsi"/>
-          <w:lang w:val="en-GB"/>
-        </w:rPr>
-      </w:pPr>
-      <w:r>
-        <w:rPr>
-          <w:rFonts w:cstheme="minorHAnsi"/>
-          <w:lang w:val="en-GB"/>
-        </w:rPr>
-        <w:t>- I would like to see a test where the assumption of dipole source is still honoured but the two (or more) dipole responses are significantly overlapping. This is what I was expecting when you refer to "interfering anomalies". I think some further research needs to be made into the behaviour of your methods under such a situation.</w:t>
-      </w:r>
-    </w:p>
-    <w:p>
-      <w:pPr>
-        <w:jc w:val="both"/>
-        <w:rPr>
-          <w:rFonts w:cstheme="minorHAnsi"/>
-          <w:lang w:val="en-GB"/>
-        </w:rPr>
-      </w:pPr>
-    </w:p>
-    <w:p>
-      <w:pPr>
-        <w:jc w:val="both"/>
-        <w:rPr>
-          <w:rFonts w:cstheme="minorHAnsi"/>
-          <w:color w:val="0000FF"/>
-          <w:lang w:val="en-US"/>
-        </w:rPr>
-      </w:pPr>
-      <w:r>
-        <w:rPr>
-          <w:rFonts w:cstheme="minorHAnsi"/>
-          <w:color w:val="0000FF"/>
-          <w:lang w:val="en-GB"/>
-        </w:rPr>
-        <w:t>T</w:t>
-      </w:r>
-      <w:r>
-        <w:rPr>
-          <w:rFonts w:cstheme="minorHAnsi"/>
-          <w:color w:val="0000FF"/>
-          <w:lang w:val="en-GB"/>
-        </w:rPr>
-        <w:t>hank you for reviewing</w:t>
-      </w:r>
-      <w:r>
-        <w:rPr>
-          <w:rFonts w:cstheme="minorHAnsi"/>
-          <w:color w:val="0000FF"/>
-          <w:lang w:val="en-GB"/>
-        </w:rPr>
-        <w:t>. We partially agree with your comment. T</w:t>
-      </w:r>
-      <w:r>
-        <w:rPr>
-          <w:rFonts w:cstheme="minorHAnsi"/>
-          <w:color w:val="0000FF"/>
-          <w:lang w:val="en-GB"/>
-        </w:rPr>
-        <w:t xml:space="preserve">he section 3.2 of our manuscript shows the results obtained by </w:t>
-      </w:r>
-      <w:r>
-        <w:rPr>
-          <w:rFonts w:cstheme="minorHAnsi"/>
-          <w:color w:val="0000FF"/>
-          <w:lang w:val="en-GB"/>
-        </w:rPr>
-        <w:t xml:space="preserve">our method in the presence of an interfering anomaly </w:t>
-      </w:r>
-      <w:r>
-        <w:rPr>
-          <w:rFonts w:cstheme="minorHAnsi"/>
-          <w:color w:val="0000FF"/>
-          <w:lang w:val="en-GB"/>
-        </w:rPr>
-        <w:t xml:space="preserve">(Fig. 3b) </w:t>
-      </w:r>
-      <w:r>
-        <w:rPr>
-          <w:rFonts w:cstheme="minorHAnsi"/>
-          <w:color w:val="0000FF"/>
-          <w:lang w:val="en-US"/>
-        </w:rPr>
-        <w:t>which mostly affect the positive signals of the original total-field anomaly (Fig. 3a)</w:t>
-      </w:r>
-      <w:r>
-        <w:rPr>
-          <w:rFonts w:cstheme="minorHAnsi"/>
-          <w:color w:val="0000FF"/>
-          <w:lang w:val="en-US"/>
-        </w:rPr>
-        <w:t>. This interference disturbs the dipolar pattern of the original total-field anomaly</w:t>
-      </w:r>
-      <w:r>
-        <w:rPr>
-          <w:rFonts w:cstheme="minorHAnsi"/>
-          <w:color w:val="0000FF"/>
-          <w:lang w:val="en-US"/>
-        </w:rPr>
-        <w:t xml:space="preserve">. </w:t>
-      </w:r>
-      <w:r>
-        <w:rPr>
-          <w:rFonts w:cstheme="minorHAnsi"/>
-          <w:color w:val="0000FF"/>
-          <w:lang w:val="en-US"/>
-        </w:rPr>
-        <w:t>Besides, t</w:t>
-      </w:r>
-      <w:r>
-        <w:rPr>
-          <w:rFonts w:cstheme="minorHAnsi"/>
-          <w:color w:val="0000FF"/>
-          <w:lang w:val="en-US"/>
-        </w:rPr>
-        <w:t xml:space="preserve">he total-field anomaly without interference (Fig. 3a) varies from ~ -1550 </w:t>
-      </w:r>
-      <w:proofErr w:type="spellStart"/>
-      <w:proofErr w:type="gramStart"/>
-      <w:r>
-        <w:rPr>
-          <w:rFonts w:cstheme="minorHAnsi"/>
           <w:color w:val="0000FF"/>
           <w:lang w:val="en-US"/>
         </w:rPr>
@@ -2039,34 +2082,15 @@
           <w:color w:val="0000FF"/>
           <w:lang w:val="en-US"/>
         </w:rPr>
-        <w:t xml:space="preserve"> are significantly overlapping</w:t>
-      </w:r>
-      <w:bookmarkStart w:id="0" w:name="_GoBack"/>
-      <w:bookmarkEnd w:id="0"/>
-      <w:r>
-        <w:rPr>
-          <w:rFonts w:cstheme="minorHAnsi"/>
-          <w:color w:val="0000FF"/>
-          <w:lang w:val="en-US"/>
-        </w:rPr>
-        <w:t xml:space="preserve">. However, we recognize that it is possible to </w:t>
-      </w:r>
-      <w:r>
-        <w:rPr>
-          <w:rFonts w:cstheme="minorHAnsi"/>
-          <w:color w:val="0000FF"/>
-          <w:lang w:val="en-US"/>
-        </w:rPr>
-        <w:t xml:space="preserve">formulate a more </w:t>
-      </w:r>
-      <w:r>
-        <w:rPr>
-          <w:rFonts w:cstheme="minorHAnsi"/>
-          <w:color w:val="0000FF"/>
-          <w:lang w:val="en-US"/>
-        </w:rPr>
-        <w:lastRenderedPageBreak/>
-        <w:t xml:space="preserve">sophisticated test. Taking this into consideration, we included a new synthetic test </w:t>
+        <w:t xml:space="preserve"> are significantly overlapping. However, we recognize that it is possible to </w:t>
+      </w:r>
+      <w:r>
+        <w:rPr>
+          <w:rFonts w:cstheme="minorHAnsi"/>
+          <w:color w:val="0000FF"/>
+          <w:lang w:val="en-US"/>
+        </w:rPr>
+        <w:t xml:space="preserve">formulate a more sophisticated test. Taking this into consideration, we included a new synthetic test </w:t>
       </w:r>
       <w:r>
         <w:rPr>
@@ -2131,52 +2155,6 @@
         <w:jc w:val="both"/>
         <w:rPr>
           <w:rFonts w:cstheme="minorHAnsi"/>
-        </w:rPr>
-      </w:pPr>
-      <w:r>
-        <w:rPr>
-          <w:rFonts w:cstheme="minorHAnsi"/>
-          <w:color w:val="FF0000"/>
-        </w:rPr>
-        <w:t xml:space="preserve">Falta incluir o teste do </w:t>
-      </w:r>
-      <w:proofErr w:type="spellStart"/>
-      <w:r>
-        <w:rPr>
-          <w:rFonts w:cstheme="minorHAnsi"/>
-          <w:color w:val="FF0000"/>
-        </w:rPr>
-        <w:t>Lelièvre</w:t>
-      </w:r>
-      <w:proofErr w:type="spellEnd"/>
-      <w:r>
-        <w:rPr>
-          <w:rFonts w:cstheme="minorHAnsi"/>
-          <w:color w:val="FF0000"/>
-        </w:rPr>
-        <w:t xml:space="preserve"> no manuscrito</w:t>
-      </w:r>
-      <w:r>
-        <w:rPr>
-          <w:rFonts w:cstheme="minorHAnsi"/>
-          <w:color w:val="FF0000"/>
-        </w:rPr>
-        <w:t>.</w:t>
-      </w:r>
-    </w:p>
-    <w:p>
-      <w:pPr>
-        <w:jc w:val="both"/>
-        <w:rPr>
-          <w:rFonts w:cstheme="minorHAnsi"/>
-        </w:rPr>
-      </w:pPr>
-    </w:p>
-    <w:p>
-      <w:pPr>
-        <w:jc w:val="both"/>
-        <w:rPr>
-          <w:rFonts w:cstheme="minorHAnsi"/>
           <w:u w:val="single"/>
           <w:lang w:val="en-GB"/>
         </w:rPr>
@@ -2233,30 +2211,6 @@
           <w:lang w:val="en-GB"/>
         </w:rPr>
         <w:t>Thank you for your suggestion. In light of this, we included a new synthetic test illustrating the performance of our method in recovering the magnetization direction of a more complex source. In this test, we simulated an igneous intrusion formed by a sill which is fed by a vertical pipe. This intrusion is embedded in weakly magnetized sediments that are overlaying a basement which is magnetized by induction, generating a regional anomaly.</w:t>
-      </w:r>
-    </w:p>
-    <w:p>
-      <w:pPr>
-        <w:jc w:val="both"/>
-        <w:rPr>
-          <w:rFonts w:cstheme="minorHAnsi"/>
-          <w:lang w:val="en-GB"/>
-        </w:rPr>
-      </w:pPr>
-    </w:p>
-    <w:p>
-      <w:pPr>
-        <w:jc w:val="both"/>
-        <w:rPr>
-          <w:rFonts w:cstheme="minorHAnsi"/>
-        </w:rPr>
-      </w:pPr>
-      <w:r>
-        <w:rPr>
-          <w:rFonts w:cstheme="minorHAnsi"/>
-          <w:color w:val="FF0000"/>
-        </w:rPr>
-        <w:t>Falta incluir o teste da intrusão no manuscrito.</w:t>
       </w:r>
     </w:p>
     <w:p>
@@ -2388,6 +2342,7 @@
           <w:color w:val="0000FF"/>
           <w:lang w:val="en-US"/>
         </w:rPr>
+        <w:lastRenderedPageBreak/>
         <w:t>Thank you for reviewing. We have fixed all these errors.</w:t>
       </w:r>
     </w:p>

</xml_diff>